<commit_message>
ajout au rapport du schema relationnel normalise
</commit_message>
<xml_diff>
--- a/Rapport.docx
+++ b/Rapport.docx
@@ -478,23 +478,14 @@
     </w:p>
     <w:p>
       <w:pPr>
-        <w:rPr>
-          <w:rFonts w:ascii="Verdana" w:hAnsi="Verdana"/>
-          <w:sz w:val="24"/>
-          <w:szCs w:val="24"/>
-          <w:lang w:val="fr-CA"/>
-        </w:rPr>
-      </w:pPr>
-      <w:r>
-        <w:rPr>
-          <w:rFonts w:ascii="Verdana" w:hAnsi="Verdana"/>
-          <w:sz w:val="24"/>
-          <w:szCs w:val="24"/>
-          <w:lang w:val="fr-CA"/>
-        </w:rPr>
+        <w:pStyle w:val="Heading1"/>
+      </w:pPr>
+      <w:proofErr w:type="gramStart"/>
+      <w:r>
         <w:lastRenderedPageBreak/>
         <w:t>Normalisation :</w:t>
       </w:r>
+      <w:proofErr w:type="gramEnd"/>
     </w:p>
     <w:p>
       <w:pPr>
@@ -531,7 +522,17 @@
           <w:szCs w:val="24"/>
           <w:lang w:val="fr-CA"/>
         </w:rPr>
-        <w:t>La relation Client n’est pas en 1FN parce que les attributs non-clé «</w:t>
+        <w:t>La relation Client n’est pas en 1FN parce que les attributs non-clé</w:t>
+      </w:r>
+      <w:proofErr w:type="gramStart"/>
+      <w:r>
+        <w:rPr>
+          <w:rFonts w:ascii="Verdana" w:hAnsi="Verdana"/>
+          <w:sz w:val="24"/>
+          <w:szCs w:val="24"/>
+          <w:lang w:val="fr-CA"/>
+        </w:rPr>
+        <w:t xml:space="preserve"> «</w:t>
       </w:r>
       <w:proofErr w:type="spellStart"/>
       <w:r>
@@ -544,6 +545,7 @@
         <w:t>numérocartedecrédit</w:t>
       </w:r>
       <w:proofErr w:type="spellEnd"/>
+      <w:proofErr w:type="gramEnd"/>
       <w:r>
         <w:rPr>
           <w:rFonts w:ascii="Verdana" w:hAnsi="Verdana"/>
@@ -1096,6 +1098,264 @@
           <w:szCs w:val="24"/>
           <w:lang w:val="fr-CA"/>
         </w:rPr>
+        <w:t xml:space="preserve">La relation </w:t>
+      </w:r>
+      <w:proofErr w:type="spellStart"/>
+      <w:r>
+        <w:rPr>
+          <w:rFonts w:ascii="Verdana" w:hAnsi="Verdana"/>
+          <w:sz w:val="24"/>
+          <w:szCs w:val="24"/>
+          <w:lang w:val="fr-CA"/>
+        </w:rPr>
+        <w:t>Planrepas</w:t>
+      </w:r>
+      <w:proofErr w:type="spellEnd"/>
+      <w:r>
+        <w:rPr>
+          <w:rFonts w:ascii="Verdana" w:hAnsi="Verdana"/>
+          <w:sz w:val="24"/>
+          <w:szCs w:val="24"/>
+          <w:lang w:val="fr-CA"/>
+        </w:rPr>
+        <w:t xml:space="preserve"> n’est pas en 1FN parce que les attributs non-clé « </w:t>
+      </w:r>
+      <w:proofErr w:type="spellStart"/>
+      <w:r>
+        <w:rPr>
+          <w:rFonts w:ascii="Verdana" w:hAnsi="Verdana"/>
+          <w:sz w:val="24"/>
+          <w:szCs w:val="24"/>
+          <w:lang w:val="fr-CA"/>
+        </w:rPr>
+        <w:t>numérorepas</w:t>
+      </w:r>
+      <w:proofErr w:type="spellEnd"/>
+      <w:r>
+        <w:rPr>
+          <w:rFonts w:ascii="Verdana" w:hAnsi="Verdana"/>
+          <w:sz w:val="24"/>
+          <w:szCs w:val="24"/>
+          <w:lang w:val="fr-CA"/>
+        </w:rPr>
+        <w:t xml:space="preserve">, </w:t>
+      </w:r>
+      <w:proofErr w:type="spellStart"/>
+      <w:r>
+        <w:rPr>
+          <w:rFonts w:ascii="Verdana" w:hAnsi="Verdana"/>
+          <w:sz w:val="24"/>
+          <w:szCs w:val="24"/>
+          <w:lang w:val="fr-CA"/>
+        </w:rPr>
+        <w:t>descriptionrepas</w:t>
+      </w:r>
+      <w:proofErr w:type="spellEnd"/>
+      <w:r>
+        <w:rPr>
+          <w:rFonts w:ascii="Verdana" w:hAnsi="Verdana"/>
+          <w:sz w:val="24"/>
+          <w:szCs w:val="24"/>
+          <w:lang w:val="fr-CA"/>
+        </w:rPr>
+        <w:t> » possèdent plusieurs valeurs pour la même valeur de la clé « </w:t>
+      </w:r>
+      <w:proofErr w:type="spellStart"/>
+      <w:r>
+        <w:rPr>
+          <w:rFonts w:ascii="Verdana" w:hAnsi="Verdana"/>
+          <w:sz w:val="24"/>
+          <w:szCs w:val="24"/>
+          <w:lang w:val="fr-CA"/>
+        </w:rPr>
+        <w:t>numéroplan</w:t>
+      </w:r>
+      <w:proofErr w:type="spellEnd"/>
+      <w:r>
+        <w:rPr>
+          <w:rFonts w:ascii="Verdana" w:hAnsi="Verdana"/>
+          <w:sz w:val="24"/>
+          <w:szCs w:val="24"/>
+          <w:lang w:val="fr-CA"/>
+        </w:rPr>
+        <w:t> » et il existe une relation composée de (</w:t>
+      </w:r>
+      <w:proofErr w:type="spellStart"/>
+      <w:r>
+        <w:rPr>
+          <w:rFonts w:ascii="Verdana" w:hAnsi="Verdana"/>
+          <w:sz w:val="24"/>
+          <w:szCs w:val="24"/>
+          <w:lang w:val="fr-CA"/>
+        </w:rPr>
+        <w:t>numérorepas</w:t>
+      </w:r>
+      <w:proofErr w:type="spellEnd"/>
+      <w:r>
+        <w:rPr>
+          <w:rFonts w:ascii="Verdana" w:hAnsi="Verdana"/>
+          <w:sz w:val="24"/>
+          <w:szCs w:val="24"/>
+          <w:lang w:val="fr-CA"/>
+        </w:rPr>
+        <w:t xml:space="preserve">, </w:t>
+      </w:r>
+      <w:proofErr w:type="spellStart"/>
+      <w:r>
+        <w:rPr>
+          <w:rFonts w:ascii="Verdana" w:hAnsi="Verdana"/>
+          <w:sz w:val="24"/>
+          <w:szCs w:val="24"/>
+          <w:lang w:val="fr-CA"/>
+        </w:rPr>
+        <w:t>descriptionrepas</w:t>
+      </w:r>
+      <w:proofErr w:type="spellEnd"/>
+      <w:r>
+        <w:rPr>
+          <w:rFonts w:ascii="Verdana" w:hAnsi="Verdana"/>
+          <w:sz w:val="24"/>
+          <w:szCs w:val="24"/>
+          <w:lang w:val="fr-CA"/>
+        </w:rPr>
+        <w:t xml:space="preserve">) dans la relation </w:t>
+      </w:r>
+      <w:proofErr w:type="spellStart"/>
+      <w:r>
+        <w:rPr>
+          <w:rFonts w:ascii="Verdana" w:hAnsi="Verdana"/>
+          <w:sz w:val="24"/>
+          <w:szCs w:val="24"/>
+          <w:lang w:val="fr-CA"/>
+        </w:rPr>
+        <w:t>Planrepas</w:t>
+      </w:r>
+      <w:proofErr w:type="spellEnd"/>
+      <w:r>
+        <w:rPr>
+          <w:rFonts w:ascii="Verdana" w:hAnsi="Verdana"/>
+          <w:sz w:val="24"/>
+          <w:szCs w:val="24"/>
+          <w:lang w:val="fr-CA"/>
+        </w:rPr>
+        <w:t xml:space="preserve">. </w:t>
+      </w:r>
+    </w:p>
+    <w:p>
+      <w:pPr>
+        <w:rPr>
+          <w:rFonts w:ascii="Verdana" w:hAnsi="Verdana"/>
+          <w:sz w:val="24"/>
+          <w:szCs w:val="24"/>
+          <w:lang w:val="fr-CA"/>
+        </w:rPr>
+      </w:pPr>
+    </w:p>
+    <w:p>
+      <w:pPr>
+        <w:rPr>
+          <w:rFonts w:ascii="Verdana" w:hAnsi="Verdana"/>
+          <w:sz w:val="24"/>
+          <w:szCs w:val="24"/>
+          <w:lang w:val="fr-CA"/>
+        </w:rPr>
+      </w:pPr>
+      <w:r>
+        <w:rPr>
+          <w:rFonts w:ascii="Verdana" w:hAnsi="Verdana"/>
+          <w:sz w:val="24"/>
+          <w:szCs w:val="24"/>
+          <w:lang w:val="fr-CA"/>
+        </w:rPr>
+        <w:t>La relation Repas est en 1FN parce que chaque attribut non-clé possède une seule valeur pour la même valeur de la clé et aucune relation existe dans la relation Repas</w:t>
+      </w:r>
+      <w:r>
+        <w:rPr>
+          <w:rFonts w:ascii="Verdana" w:hAnsi="Verdana"/>
+          <w:sz w:val="24"/>
+          <w:szCs w:val="24"/>
+          <w:lang w:val="fr-CA"/>
+        </w:rPr>
+        <w:t>. Elle est en 2FN, parce que la clé « </w:t>
+      </w:r>
+      <w:proofErr w:type="spellStart"/>
+      <w:r>
+        <w:rPr>
+          <w:rFonts w:ascii="Verdana" w:hAnsi="Verdana"/>
+          <w:sz w:val="24"/>
+          <w:szCs w:val="24"/>
+          <w:lang w:val="fr-CA"/>
+        </w:rPr>
+        <w:t>numérorepas</w:t>
+      </w:r>
+      <w:proofErr w:type="spellEnd"/>
+      <w:r>
+        <w:rPr>
+          <w:rFonts w:ascii="Verdana" w:hAnsi="Verdana"/>
+          <w:sz w:val="24"/>
+          <w:szCs w:val="24"/>
+          <w:lang w:val="fr-CA"/>
+        </w:rPr>
+        <w:t xml:space="preserve"> » est atomique. Elle est en 3FN parce que toutes les DF de cette relation sont directes. Elle est en FNBC parce la source de toutes les </w:t>
+      </w:r>
+      <w:proofErr w:type="gramStart"/>
+      <w:r>
+        <w:rPr>
+          <w:rFonts w:ascii="Verdana" w:hAnsi="Verdana"/>
+          <w:sz w:val="24"/>
+          <w:szCs w:val="24"/>
+          <w:lang w:val="fr-CA"/>
+        </w:rPr>
+        <w:t>DF  sont</w:t>
+      </w:r>
+      <w:proofErr w:type="gramEnd"/>
+      <w:r>
+        <w:rPr>
+          <w:rFonts w:ascii="Verdana" w:hAnsi="Verdana"/>
+          <w:sz w:val="24"/>
+          <w:szCs w:val="24"/>
+          <w:lang w:val="fr-CA"/>
+        </w:rPr>
+        <w:t xml:space="preserve"> des clés de la relation Repas.</w:t>
+      </w:r>
+    </w:p>
+    <w:p>
+      <w:pPr>
+        <w:rPr>
+          <w:rFonts w:ascii="Verdana" w:hAnsi="Verdana"/>
+          <w:sz w:val="24"/>
+          <w:szCs w:val="24"/>
+          <w:lang w:val="fr-CA"/>
+        </w:rPr>
+      </w:pPr>
+    </w:p>
+    <w:p>
+      <w:pPr>
+        <w:rPr>
+          <w:rFonts w:ascii="Verdana" w:hAnsi="Verdana"/>
+          <w:sz w:val="24"/>
+          <w:szCs w:val="24"/>
+          <w:lang w:val="fr-CA"/>
+        </w:rPr>
+      </w:pPr>
+    </w:p>
+    <w:p>
+      <w:pPr>
+        <w:rPr>
+          <w:rFonts w:ascii="Verdana" w:hAnsi="Verdana"/>
+          <w:sz w:val="24"/>
+          <w:szCs w:val="24"/>
+          <w:lang w:val="fr-CA"/>
+        </w:rPr>
+      </w:pPr>
+      <w:r>
+        <w:rPr>
+          <w:rFonts w:ascii="Verdana" w:hAnsi="Verdana"/>
+          <w:sz w:val="24"/>
+          <w:szCs w:val="24"/>
+          <w:lang w:val="fr-CA"/>
+        </w:rPr>
+        <w:lastRenderedPageBreak/>
         <w:t>2.</w:t>
       </w:r>
     </w:p>
@@ -1115,28 +1375,59 @@
           <w:szCs w:val="24"/>
           <w:lang w:val="fr-CA"/>
         </w:rPr>
-        <w:t>La relation Client sera décomposée en 4 relation :</w:t>
-      </w:r>
-    </w:p>
-    <w:p>
-      <w:pPr>
-        <w:rPr>
-          <w:rFonts w:ascii="Verdana" w:hAnsi="Verdana"/>
-          <w:sz w:val="24"/>
-          <w:szCs w:val="24"/>
-          <w:lang w:val="fr-CA"/>
-        </w:rPr>
-      </w:pPr>
-      <w:r>
-        <w:rPr>
-          <w:rFonts w:ascii="Verdana" w:hAnsi="Verdana"/>
-          <w:sz w:val="24"/>
-          <w:szCs w:val="24"/>
-          <w:lang w:val="fr-CA"/>
-        </w:rPr>
-        <w:t>R1 = Client(</w:t>
-      </w:r>
-      <w:proofErr w:type="spellStart"/>
+        <w:t xml:space="preserve">La relation Client sera décomposée en 4 </w:t>
+      </w:r>
+      <w:proofErr w:type="gramStart"/>
+      <w:r>
+        <w:rPr>
+          <w:rFonts w:ascii="Verdana" w:hAnsi="Verdana"/>
+          <w:sz w:val="24"/>
+          <w:szCs w:val="24"/>
+          <w:lang w:val="fr-CA"/>
+        </w:rPr>
+        <w:t>relation</w:t>
+      </w:r>
+      <w:proofErr w:type="gramEnd"/>
+      <w:r>
+        <w:rPr>
+          <w:rFonts w:ascii="Verdana" w:hAnsi="Verdana"/>
+          <w:sz w:val="24"/>
+          <w:szCs w:val="24"/>
+          <w:lang w:val="fr-CA"/>
+        </w:rPr>
+        <w:t> :</w:t>
+      </w:r>
+    </w:p>
+    <w:p>
+      <w:pPr>
+        <w:rPr>
+          <w:rFonts w:ascii="Verdana" w:hAnsi="Verdana"/>
+          <w:sz w:val="24"/>
+          <w:szCs w:val="24"/>
+          <w:lang w:val="fr-CA"/>
+        </w:rPr>
+      </w:pPr>
+      <w:r>
+        <w:rPr>
+          <w:rFonts w:ascii="Verdana" w:hAnsi="Verdana"/>
+          <w:sz w:val="24"/>
+          <w:szCs w:val="24"/>
+          <w:lang w:val="fr-CA"/>
+        </w:rPr>
+        <w:t xml:space="preserve">R1 = </w:t>
+      </w:r>
+      <w:proofErr w:type="gramStart"/>
+      <w:r>
+        <w:rPr>
+          <w:rFonts w:ascii="Verdana" w:hAnsi="Verdana"/>
+          <w:sz w:val="24"/>
+          <w:szCs w:val="24"/>
+          <w:lang w:val="fr-CA"/>
+        </w:rPr>
+        <w:t>Client(</w:t>
+      </w:r>
+      <w:proofErr w:type="spellStart"/>
+      <w:proofErr w:type="gramEnd"/>
       <w:r>
         <w:rPr>
           <w:rFonts w:ascii="Verdana" w:hAnsi="Verdana"/>
@@ -1217,6 +1508,7 @@
         <w:t xml:space="preserve">R2 = </w:t>
       </w:r>
       <w:proofErr w:type="spellStart"/>
+      <w:proofErr w:type="gramStart"/>
       <w:r>
         <w:rPr>
           <w:rFonts w:ascii="Verdana" w:hAnsi="Verdana"/>
@@ -1237,6 +1529,7 @@
         <w:t>(</w:t>
       </w:r>
       <w:proofErr w:type="spellStart"/>
+      <w:proofErr w:type="gramEnd"/>
       <w:r>
         <w:rPr>
           <w:rFonts w:ascii="Verdana" w:hAnsi="Verdana"/>
@@ -1263,6 +1556,7 @@
           <w:rFonts w:ascii="Verdana" w:hAnsi="Verdana"/>
           <w:sz w:val="24"/>
           <w:szCs w:val="24"/>
+          <w:u w:val="single"/>
           <w:lang w:val="fr-CA"/>
         </w:rPr>
         <w:t>nas</w:t>
@@ -1277,6 +1571,24 @@
         </w:rPr>
         <w:t>)</w:t>
       </w:r>
+      <w:r>
+        <w:rPr>
+          <w:rFonts w:ascii="Verdana" w:hAnsi="Verdana"/>
+          <w:sz w:val="24"/>
+          <w:szCs w:val="24"/>
+          <w:lang w:val="fr-CA"/>
+        </w:rPr>
+        <w:t xml:space="preserve"> </w:t>
+      </w:r>
+      <w:r>
+        <w:rPr>
+          <w:rFonts w:ascii="Verdana" w:hAnsi="Verdana"/>
+          <w:sz w:val="24"/>
+          <w:szCs w:val="24"/>
+          <w:lang w:val="fr-CA"/>
+        </w:rPr>
+        <w:t>(relation redondante)</w:t>
+      </w:r>
     </w:p>
     <w:p>
       <w:pPr>
@@ -1297,6 +1609,7 @@
         <w:t xml:space="preserve">R3 = </w:t>
       </w:r>
       <w:proofErr w:type="spellStart"/>
+      <w:proofErr w:type="gramStart"/>
       <w:r>
         <w:rPr>
           <w:rFonts w:ascii="Verdana" w:hAnsi="Verdana"/>
@@ -1317,6 +1630,7 @@
         <w:t>(</w:t>
       </w:r>
       <w:proofErr w:type="spellStart"/>
+      <w:proofErr w:type="gramEnd"/>
       <w:r>
         <w:rPr>
           <w:rFonts w:ascii="Verdana" w:hAnsi="Verdana"/>
@@ -1363,6 +1677,7 @@
           <w:rFonts w:ascii="Verdana" w:hAnsi="Verdana"/>
           <w:sz w:val="24"/>
           <w:szCs w:val="24"/>
+          <w:u w:val="single"/>
           <w:lang w:val="fr-CA"/>
         </w:rPr>
         <w:t>nas</w:t>
@@ -1397,6 +1712,7 @@
         <w:t xml:space="preserve">R4 = </w:t>
       </w:r>
       <w:proofErr w:type="spellStart"/>
+      <w:proofErr w:type="gramStart"/>
       <w:r>
         <w:rPr>
           <w:rFonts w:ascii="Verdana" w:hAnsi="Verdana"/>
@@ -1417,6 +1733,7 @@
         <w:t>(</w:t>
       </w:r>
       <w:proofErr w:type="spellStart"/>
+      <w:proofErr w:type="gramEnd"/>
       <w:r>
         <w:rPr>
           <w:rFonts w:ascii="Verdana" w:hAnsi="Verdana"/>
@@ -1457,54 +1774,305 @@
         </w:rPr>
         <w:t>)</w:t>
       </w:r>
-    </w:p>
-    <w:p>
-      <w:pPr>
-        <w:rPr>
-          <w:rFonts w:ascii="Verdana" w:hAnsi="Verdana"/>
-          <w:sz w:val="24"/>
-          <w:szCs w:val="24"/>
-          <w:lang w:val="fr-CA"/>
-        </w:rPr>
-      </w:pPr>
-    </w:p>
-    <w:p>
-      <w:pPr>
-        <w:rPr>
-          <w:rFonts w:ascii="Verdana" w:hAnsi="Verdana"/>
-          <w:sz w:val="24"/>
-          <w:szCs w:val="24"/>
-          <w:lang w:val="fr-CA"/>
-        </w:rPr>
-      </w:pPr>
-      <w:r>
-        <w:rPr>
-          <w:rFonts w:ascii="Verdana" w:hAnsi="Verdana"/>
-          <w:sz w:val="24"/>
-          <w:szCs w:val="24"/>
-          <w:lang w:val="fr-CA"/>
-        </w:rPr>
-        <w:t>La relation Téléphone sera décomposée en 2 relation :</w:t>
-      </w:r>
-    </w:p>
-    <w:p>
-      <w:pPr>
-        <w:rPr>
-          <w:rFonts w:ascii="Verdana" w:hAnsi="Verdana"/>
-          <w:sz w:val="24"/>
-          <w:szCs w:val="24"/>
-          <w:lang w:val="fr-CA"/>
-        </w:rPr>
-      </w:pPr>
-      <w:r>
-        <w:rPr>
-          <w:rFonts w:ascii="Verdana" w:hAnsi="Verdana"/>
-          <w:sz w:val="24"/>
-          <w:szCs w:val="24"/>
-          <w:lang w:val="fr-CA"/>
-        </w:rPr>
-        <w:t>R5 = Téléphone</w:t>
-      </w:r>
+      <w:r>
+        <w:rPr>
+          <w:rFonts w:ascii="Verdana" w:hAnsi="Verdana"/>
+          <w:sz w:val="24"/>
+          <w:szCs w:val="24"/>
+          <w:lang w:val="fr-CA"/>
+        </w:rPr>
+        <w:t xml:space="preserve"> (relation redondante)</w:t>
+      </w:r>
+    </w:p>
+    <w:p>
+      <w:pPr>
+        <w:rPr>
+          <w:rFonts w:ascii="Verdana" w:hAnsi="Verdana"/>
+          <w:sz w:val="24"/>
+          <w:szCs w:val="24"/>
+          <w:lang w:val="fr-CA"/>
+        </w:rPr>
+      </w:pPr>
+    </w:p>
+    <w:p>
+      <w:pPr>
+        <w:rPr>
+          <w:rFonts w:ascii="Verdana" w:hAnsi="Verdana"/>
+          <w:sz w:val="24"/>
+          <w:szCs w:val="24"/>
+          <w:lang w:val="fr-CA"/>
+        </w:rPr>
+      </w:pPr>
+      <w:r>
+        <w:rPr>
+          <w:rFonts w:ascii="Verdana" w:hAnsi="Verdana"/>
+          <w:sz w:val="24"/>
+          <w:szCs w:val="24"/>
+          <w:lang w:val="fr-CA"/>
+        </w:rPr>
+        <w:t xml:space="preserve">La relation Téléphone sera décomposée en 2 </w:t>
+      </w:r>
+      <w:proofErr w:type="gramStart"/>
+      <w:r>
+        <w:rPr>
+          <w:rFonts w:ascii="Verdana" w:hAnsi="Verdana"/>
+          <w:sz w:val="24"/>
+          <w:szCs w:val="24"/>
+          <w:lang w:val="fr-CA"/>
+        </w:rPr>
+        <w:t>relation</w:t>
+      </w:r>
+      <w:proofErr w:type="gramEnd"/>
+      <w:r>
+        <w:rPr>
+          <w:rFonts w:ascii="Verdana" w:hAnsi="Verdana"/>
+          <w:sz w:val="24"/>
+          <w:szCs w:val="24"/>
+          <w:lang w:val="fr-CA"/>
+        </w:rPr>
+        <w:t> :</w:t>
+      </w:r>
+    </w:p>
+    <w:p>
+      <w:pPr>
+        <w:rPr>
+          <w:rFonts w:ascii="Verdana" w:hAnsi="Verdana"/>
+          <w:sz w:val="24"/>
+          <w:szCs w:val="24"/>
+          <w:lang w:val="fr-CA"/>
+        </w:rPr>
+      </w:pPr>
+      <w:r>
+        <w:rPr>
+          <w:rFonts w:ascii="Verdana" w:hAnsi="Verdana"/>
+          <w:sz w:val="24"/>
+          <w:szCs w:val="24"/>
+          <w:lang w:val="fr-CA"/>
+        </w:rPr>
+        <w:t xml:space="preserve">R5 = </w:t>
+      </w:r>
+      <w:proofErr w:type="gramStart"/>
+      <w:r>
+        <w:rPr>
+          <w:rFonts w:ascii="Verdana" w:hAnsi="Verdana"/>
+          <w:sz w:val="24"/>
+          <w:szCs w:val="24"/>
+          <w:lang w:val="fr-CA"/>
+        </w:rPr>
+        <w:t>Téléphone(</w:t>
+      </w:r>
+      <w:proofErr w:type="spellStart"/>
+      <w:proofErr w:type="gramEnd"/>
+      <w:r>
+        <w:rPr>
+          <w:rFonts w:ascii="Verdana" w:hAnsi="Verdana"/>
+          <w:sz w:val="24"/>
+          <w:szCs w:val="24"/>
+          <w:u w:val="single"/>
+          <w:lang w:val="fr-CA"/>
+        </w:rPr>
+        <w:t>numérodetéléphone</w:t>
+      </w:r>
+      <w:proofErr w:type="spellEnd"/>
+      <w:r>
+        <w:rPr>
+          <w:rFonts w:ascii="Verdana" w:hAnsi="Verdana"/>
+          <w:sz w:val="24"/>
+          <w:szCs w:val="24"/>
+          <w:lang w:val="fr-CA"/>
+        </w:rPr>
+        <w:t xml:space="preserve">, </w:t>
+      </w:r>
+      <w:proofErr w:type="spellStart"/>
+      <w:r>
+        <w:rPr>
+          <w:rFonts w:ascii="Verdana" w:hAnsi="Verdana"/>
+          <w:sz w:val="24"/>
+          <w:szCs w:val="24"/>
+          <w:u w:val="single"/>
+          <w:lang w:val="fr-CA"/>
+        </w:rPr>
+        <w:t>nas</w:t>
+      </w:r>
+      <w:proofErr w:type="spellEnd"/>
+      <w:r>
+        <w:rPr>
+          <w:rFonts w:ascii="Verdana" w:hAnsi="Verdana"/>
+          <w:sz w:val="24"/>
+          <w:szCs w:val="24"/>
+          <w:lang w:val="fr-CA"/>
+        </w:rPr>
+        <w:t>)</w:t>
+      </w:r>
+    </w:p>
+    <w:p>
+      <w:pPr>
+        <w:rPr>
+          <w:rFonts w:ascii="Verdana" w:hAnsi="Verdana"/>
+          <w:sz w:val="24"/>
+          <w:szCs w:val="24"/>
+          <w:lang w:val="fr-CA"/>
+        </w:rPr>
+      </w:pPr>
+      <w:r>
+        <w:rPr>
+          <w:rFonts w:ascii="Verdana" w:hAnsi="Verdana"/>
+          <w:sz w:val="24"/>
+          <w:szCs w:val="24"/>
+          <w:lang w:val="fr-CA"/>
+        </w:rPr>
+        <w:t xml:space="preserve">R6 = </w:t>
+      </w:r>
+      <w:proofErr w:type="gramStart"/>
+      <w:r>
+        <w:rPr>
+          <w:rFonts w:ascii="Verdana" w:hAnsi="Verdana"/>
+          <w:sz w:val="24"/>
+          <w:szCs w:val="24"/>
+          <w:lang w:val="fr-CA"/>
+        </w:rPr>
+        <w:t>Client(</w:t>
+      </w:r>
+      <w:proofErr w:type="spellStart"/>
+      <w:proofErr w:type="gramEnd"/>
+      <w:r>
+        <w:rPr>
+          <w:rFonts w:ascii="Verdana" w:hAnsi="Verdana"/>
+          <w:sz w:val="24"/>
+          <w:szCs w:val="24"/>
+          <w:u w:val="single"/>
+          <w:lang w:val="fr-CA"/>
+        </w:rPr>
+        <w:t>nas</w:t>
+      </w:r>
+      <w:proofErr w:type="spellEnd"/>
+      <w:r>
+        <w:rPr>
+          <w:rFonts w:ascii="Verdana" w:hAnsi="Verdana"/>
+          <w:sz w:val="24"/>
+          <w:szCs w:val="24"/>
+          <w:lang w:val="fr-CA"/>
+        </w:rPr>
+        <w:t xml:space="preserve">, </w:t>
+      </w:r>
+      <w:proofErr w:type="spellStart"/>
+      <w:r>
+        <w:rPr>
+          <w:rFonts w:ascii="Verdana" w:hAnsi="Verdana"/>
+          <w:sz w:val="24"/>
+          <w:szCs w:val="24"/>
+          <w:lang w:val="fr-CA"/>
+        </w:rPr>
+        <w:t>nomclient</w:t>
+      </w:r>
+      <w:proofErr w:type="spellEnd"/>
+      <w:r>
+        <w:rPr>
+          <w:rFonts w:ascii="Verdana" w:hAnsi="Verdana"/>
+          <w:sz w:val="24"/>
+          <w:szCs w:val="24"/>
+          <w:lang w:val="fr-CA"/>
+        </w:rPr>
+        <w:t>)</w:t>
+      </w:r>
+      <w:r>
+        <w:rPr>
+          <w:rFonts w:ascii="Verdana" w:hAnsi="Verdana"/>
+          <w:sz w:val="24"/>
+          <w:szCs w:val="24"/>
+          <w:lang w:val="fr-CA"/>
+        </w:rPr>
+        <w:t xml:space="preserve"> </w:t>
+      </w:r>
+      <w:r>
+        <w:rPr>
+          <w:rFonts w:ascii="Verdana" w:hAnsi="Verdana"/>
+          <w:sz w:val="24"/>
+          <w:szCs w:val="24"/>
+          <w:lang w:val="fr-CA"/>
+        </w:rPr>
+        <w:t>(relation redondante)</w:t>
+      </w:r>
+    </w:p>
+    <w:p>
+      <w:pPr>
+        <w:rPr>
+          <w:rFonts w:ascii="Verdana" w:hAnsi="Verdana"/>
+          <w:sz w:val="24"/>
+          <w:szCs w:val="24"/>
+          <w:lang w:val="fr-CA"/>
+        </w:rPr>
+      </w:pPr>
+    </w:p>
+    <w:p>
+      <w:pPr>
+        <w:rPr>
+          <w:rFonts w:ascii="Verdana" w:hAnsi="Verdana"/>
+          <w:sz w:val="24"/>
+          <w:szCs w:val="24"/>
+          <w:lang w:val="fr-CA"/>
+        </w:rPr>
+      </w:pPr>
+      <w:r>
+        <w:rPr>
+          <w:rFonts w:ascii="Verdana" w:hAnsi="Verdana"/>
+          <w:sz w:val="24"/>
+          <w:szCs w:val="24"/>
+          <w:lang w:val="fr-CA"/>
+        </w:rPr>
+        <w:t xml:space="preserve">La relation </w:t>
+      </w:r>
+      <w:proofErr w:type="spellStart"/>
+      <w:r>
+        <w:rPr>
+          <w:rFonts w:ascii="Verdana" w:hAnsi="Verdana"/>
+          <w:sz w:val="24"/>
+          <w:szCs w:val="24"/>
+          <w:lang w:val="fr-CA"/>
+        </w:rPr>
+        <w:t>Cartedecrédit</w:t>
+      </w:r>
+      <w:proofErr w:type="spellEnd"/>
+      <w:r>
+        <w:rPr>
+          <w:rFonts w:ascii="Verdana" w:hAnsi="Verdana"/>
+          <w:sz w:val="24"/>
+          <w:szCs w:val="24"/>
+          <w:lang w:val="fr-CA"/>
+        </w:rPr>
+        <w:t xml:space="preserve"> sera décomposée en 2 relations :</w:t>
+      </w:r>
+    </w:p>
+    <w:p>
+      <w:pPr>
+        <w:rPr>
+          <w:rFonts w:ascii="Verdana" w:hAnsi="Verdana"/>
+          <w:sz w:val="24"/>
+          <w:szCs w:val="24"/>
+          <w:lang w:val="fr-CA"/>
+        </w:rPr>
+      </w:pPr>
+      <w:r>
+        <w:rPr>
+          <w:rFonts w:ascii="Verdana" w:hAnsi="Verdana"/>
+          <w:sz w:val="24"/>
+          <w:szCs w:val="24"/>
+          <w:lang w:val="fr-CA"/>
+        </w:rPr>
+        <w:t xml:space="preserve">R7 = </w:t>
+      </w:r>
+      <w:proofErr w:type="spellStart"/>
+      <w:proofErr w:type="gramStart"/>
+      <w:r>
+        <w:rPr>
+          <w:rFonts w:ascii="Verdana" w:hAnsi="Verdana"/>
+          <w:sz w:val="24"/>
+          <w:szCs w:val="24"/>
+          <w:lang w:val="fr-CA"/>
+        </w:rPr>
+        <w:t>Cartedecrédit</w:t>
+      </w:r>
+      <w:proofErr w:type="spellEnd"/>
       <w:r>
         <w:rPr>
           <w:rFonts w:ascii="Verdana" w:hAnsi="Verdana"/>
@@ -1515,6 +2083,7 @@
         <w:t>(</w:t>
       </w:r>
       <w:proofErr w:type="spellStart"/>
+      <w:proofErr w:type="gramEnd"/>
       <w:r>
         <w:rPr>
           <w:rFonts w:ascii="Verdana" w:hAnsi="Verdana"/>
@@ -1523,6 +2092,999 @@
           <w:u w:val="single"/>
           <w:lang w:val="fr-CA"/>
         </w:rPr>
+        <w:t>numérocartedecrédit</w:t>
+      </w:r>
+      <w:proofErr w:type="spellEnd"/>
+      <w:r>
+        <w:rPr>
+          <w:rFonts w:ascii="Verdana" w:hAnsi="Verdana"/>
+          <w:sz w:val="24"/>
+          <w:szCs w:val="24"/>
+          <w:lang w:val="fr-CA"/>
+        </w:rPr>
+        <w:t xml:space="preserve">, </w:t>
+      </w:r>
+      <w:proofErr w:type="spellStart"/>
+      <w:r>
+        <w:rPr>
+          <w:rFonts w:ascii="Verdana" w:hAnsi="Verdana"/>
+          <w:sz w:val="24"/>
+          <w:szCs w:val="24"/>
+          <w:lang w:val="fr-CA"/>
+        </w:rPr>
+        <w:t>cvc</w:t>
+      </w:r>
+      <w:proofErr w:type="spellEnd"/>
+      <w:r>
+        <w:rPr>
+          <w:rFonts w:ascii="Verdana" w:hAnsi="Verdana"/>
+          <w:sz w:val="24"/>
+          <w:szCs w:val="24"/>
+          <w:lang w:val="fr-CA"/>
+        </w:rPr>
+        <w:t xml:space="preserve">, </w:t>
+      </w:r>
+      <w:proofErr w:type="spellStart"/>
+      <w:r>
+        <w:rPr>
+          <w:rFonts w:ascii="Verdana" w:hAnsi="Verdana"/>
+          <w:sz w:val="24"/>
+          <w:szCs w:val="24"/>
+          <w:lang w:val="fr-CA"/>
+        </w:rPr>
+        <w:t>dateexpiration</w:t>
+      </w:r>
+      <w:proofErr w:type="spellEnd"/>
+      <w:r>
+        <w:rPr>
+          <w:rFonts w:ascii="Verdana" w:hAnsi="Verdana"/>
+          <w:sz w:val="24"/>
+          <w:szCs w:val="24"/>
+          <w:lang w:val="fr-CA"/>
+        </w:rPr>
+        <w:t>)</w:t>
+      </w:r>
+    </w:p>
+    <w:p>
+      <w:pPr>
+        <w:rPr>
+          <w:rFonts w:ascii="Verdana" w:hAnsi="Verdana"/>
+          <w:sz w:val="24"/>
+          <w:szCs w:val="24"/>
+          <w:lang w:val="fr-CA"/>
+        </w:rPr>
+      </w:pPr>
+      <w:r>
+        <w:rPr>
+          <w:rFonts w:ascii="Verdana" w:hAnsi="Verdana"/>
+          <w:sz w:val="24"/>
+          <w:szCs w:val="24"/>
+          <w:lang w:val="fr-CA"/>
+        </w:rPr>
+        <w:t>R</w:t>
+      </w:r>
+      <w:r>
+        <w:rPr>
+          <w:rFonts w:ascii="Verdana" w:hAnsi="Verdana"/>
+          <w:sz w:val="24"/>
+          <w:szCs w:val="24"/>
+          <w:lang w:val="fr-CA"/>
+        </w:rPr>
+        <w:t>8</w:t>
+      </w:r>
+      <w:r>
+        <w:rPr>
+          <w:rFonts w:ascii="Verdana" w:hAnsi="Verdana"/>
+          <w:sz w:val="24"/>
+          <w:szCs w:val="24"/>
+          <w:lang w:val="fr-CA"/>
+        </w:rPr>
+        <w:t xml:space="preserve"> = </w:t>
+      </w:r>
+      <w:proofErr w:type="spellStart"/>
+      <w:proofErr w:type="gramStart"/>
+      <w:r>
+        <w:rPr>
+          <w:rFonts w:ascii="Verdana" w:hAnsi="Verdana"/>
+          <w:sz w:val="24"/>
+          <w:szCs w:val="24"/>
+          <w:lang w:val="fr-CA"/>
+        </w:rPr>
+        <w:t>Clientcartedecrédit</w:t>
+      </w:r>
+      <w:proofErr w:type="spellEnd"/>
+      <w:r>
+        <w:rPr>
+          <w:rFonts w:ascii="Verdana" w:hAnsi="Verdana"/>
+          <w:sz w:val="24"/>
+          <w:szCs w:val="24"/>
+          <w:lang w:val="fr-CA"/>
+        </w:rPr>
+        <w:t>(</w:t>
+      </w:r>
+      <w:proofErr w:type="spellStart"/>
+      <w:proofErr w:type="gramEnd"/>
+      <w:r>
+        <w:rPr>
+          <w:rFonts w:ascii="Verdana" w:hAnsi="Verdana"/>
+          <w:sz w:val="24"/>
+          <w:szCs w:val="24"/>
+          <w:u w:val="single"/>
+          <w:lang w:val="fr-CA"/>
+        </w:rPr>
+        <w:t>numérocar</w:t>
+      </w:r>
+      <w:r>
+        <w:rPr>
+          <w:rFonts w:ascii="Verdana" w:hAnsi="Verdana"/>
+          <w:sz w:val="24"/>
+          <w:szCs w:val="24"/>
+          <w:u w:val="single"/>
+          <w:lang w:val="fr-CA"/>
+        </w:rPr>
+        <w:t>t</w:t>
+      </w:r>
+      <w:r>
+        <w:rPr>
+          <w:rFonts w:ascii="Verdana" w:hAnsi="Verdana"/>
+          <w:sz w:val="24"/>
+          <w:szCs w:val="24"/>
+          <w:u w:val="single"/>
+          <w:lang w:val="fr-CA"/>
+        </w:rPr>
+        <w:t>edecrédit</w:t>
+      </w:r>
+      <w:proofErr w:type="spellEnd"/>
+      <w:r>
+        <w:rPr>
+          <w:rFonts w:ascii="Verdana" w:hAnsi="Verdana"/>
+          <w:sz w:val="24"/>
+          <w:szCs w:val="24"/>
+          <w:lang w:val="fr-CA"/>
+        </w:rPr>
+        <w:t xml:space="preserve">, </w:t>
+      </w:r>
+      <w:proofErr w:type="spellStart"/>
+      <w:r>
+        <w:rPr>
+          <w:rFonts w:ascii="Verdana" w:hAnsi="Verdana"/>
+          <w:sz w:val="24"/>
+          <w:szCs w:val="24"/>
+          <w:u w:val="single"/>
+          <w:lang w:val="fr-CA"/>
+        </w:rPr>
+        <w:t>nas</w:t>
+      </w:r>
+      <w:proofErr w:type="spellEnd"/>
+      <w:r>
+        <w:rPr>
+          <w:rFonts w:ascii="Verdana" w:hAnsi="Verdana"/>
+          <w:sz w:val="24"/>
+          <w:szCs w:val="24"/>
+          <w:lang w:val="fr-CA"/>
+        </w:rPr>
+        <w:t>)</w:t>
+      </w:r>
+      <w:r>
+        <w:rPr>
+          <w:rFonts w:ascii="Verdana" w:hAnsi="Verdana"/>
+          <w:sz w:val="24"/>
+          <w:szCs w:val="24"/>
+          <w:lang w:val="fr-CA"/>
+        </w:rPr>
+        <w:t xml:space="preserve"> </w:t>
+      </w:r>
+      <w:r>
+        <w:rPr>
+          <w:rFonts w:ascii="Verdana" w:hAnsi="Verdana"/>
+          <w:sz w:val="24"/>
+          <w:szCs w:val="24"/>
+          <w:lang w:val="fr-CA"/>
+        </w:rPr>
+        <w:t>(relation redondante)</w:t>
+      </w:r>
+    </w:p>
+    <w:p>
+      <w:pPr>
+        <w:rPr>
+          <w:rFonts w:ascii="Verdana" w:hAnsi="Verdana"/>
+          <w:sz w:val="24"/>
+          <w:szCs w:val="24"/>
+          <w:lang w:val="fr-CA"/>
+        </w:rPr>
+      </w:pPr>
+      <w:r>
+        <w:rPr>
+          <w:rFonts w:ascii="Verdana" w:hAnsi="Verdana"/>
+          <w:sz w:val="24"/>
+          <w:szCs w:val="24"/>
+          <w:lang w:val="fr-CA"/>
+        </w:rPr>
+        <w:t>R</w:t>
+      </w:r>
+      <w:r>
+        <w:rPr>
+          <w:rFonts w:ascii="Verdana" w:hAnsi="Verdana"/>
+          <w:sz w:val="24"/>
+          <w:szCs w:val="24"/>
+          <w:lang w:val="fr-CA"/>
+        </w:rPr>
+        <w:t>9</w:t>
+      </w:r>
+      <w:r>
+        <w:rPr>
+          <w:rFonts w:ascii="Verdana" w:hAnsi="Verdana"/>
+          <w:sz w:val="24"/>
+          <w:szCs w:val="24"/>
+          <w:lang w:val="fr-CA"/>
+        </w:rPr>
+        <w:t xml:space="preserve"> = </w:t>
+      </w:r>
+      <w:proofErr w:type="gramStart"/>
+      <w:r>
+        <w:rPr>
+          <w:rFonts w:ascii="Verdana" w:hAnsi="Verdana"/>
+          <w:sz w:val="24"/>
+          <w:szCs w:val="24"/>
+          <w:lang w:val="fr-CA"/>
+        </w:rPr>
+        <w:t>Client(</w:t>
+      </w:r>
+      <w:proofErr w:type="spellStart"/>
+      <w:proofErr w:type="gramEnd"/>
+      <w:r>
+        <w:rPr>
+          <w:rFonts w:ascii="Verdana" w:hAnsi="Verdana"/>
+          <w:sz w:val="24"/>
+          <w:szCs w:val="24"/>
+          <w:u w:val="single"/>
+          <w:lang w:val="fr-CA"/>
+        </w:rPr>
+        <w:t>nas</w:t>
+      </w:r>
+      <w:proofErr w:type="spellEnd"/>
+      <w:r>
+        <w:rPr>
+          <w:rFonts w:ascii="Verdana" w:hAnsi="Verdana"/>
+          <w:sz w:val="24"/>
+          <w:szCs w:val="24"/>
+          <w:lang w:val="fr-CA"/>
+        </w:rPr>
+        <w:t xml:space="preserve">, </w:t>
+      </w:r>
+      <w:proofErr w:type="spellStart"/>
+      <w:r>
+        <w:rPr>
+          <w:rFonts w:ascii="Verdana" w:hAnsi="Verdana"/>
+          <w:sz w:val="24"/>
+          <w:szCs w:val="24"/>
+          <w:lang w:val="fr-CA"/>
+        </w:rPr>
+        <w:t>nomclient</w:t>
+      </w:r>
+      <w:proofErr w:type="spellEnd"/>
+      <w:r>
+        <w:rPr>
+          <w:rFonts w:ascii="Verdana" w:hAnsi="Verdana"/>
+          <w:sz w:val="24"/>
+          <w:szCs w:val="24"/>
+          <w:lang w:val="fr-CA"/>
+        </w:rPr>
+        <w:t>)</w:t>
+      </w:r>
+      <w:r>
+        <w:rPr>
+          <w:rFonts w:ascii="Verdana" w:hAnsi="Verdana"/>
+          <w:sz w:val="24"/>
+          <w:szCs w:val="24"/>
+          <w:lang w:val="fr-CA"/>
+        </w:rPr>
+        <w:t xml:space="preserve"> </w:t>
+      </w:r>
+      <w:r>
+        <w:rPr>
+          <w:rFonts w:ascii="Verdana" w:hAnsi="Verdana"/>
+          <w:sz w:val="24"/>
+          <w:szCs w:val="24"/>
+          <w:lang w:val="fr-CA"/>
+        </w:rPr>
+        <w:t>(relation redondante)</w:t>
+      </w:r>
+    </w:p>
+    <w:p>
+      <w:pPr>
+        <w:rPr>
+          <w:rFonts w:ascii="Verdana" w:hAnsi="Verdana"/>
+          <w:sz w:val="24"/>
+          <w:szCs w:val="24"/>
+          <w:lang w:val="fr-CA"/>
+        </w:rPr>
+      </w:pPr>
+    </w:p>
+    <w:p>
+      <w:pPr>
+        <w:rPr>
+          <w:rFonts w:ascii="Verdana" w:hAnsi="Verdana"/>
+          <w:sz w:val="24"/>
+          <w:szCs w:val="24"/>
+          <w:lang w:val="fr-CA"/>
+        </w:rPr>
+      </w:pPr>
+      <w:r>
+        <w:rPr>
+          <w:rFonts w:ascii="Verdana" w:hAnsi="Verdana"/>
+          <w:sz w:val="24"/>
+          <w:szCs w:val="24"/>
+          <w:lang w:val="fr-CA"/>
+        </w:rPr>
+        <w:t xml:space="preserve">La relation </w:t>
+      </w:r>
+      <w:proofErr w:type="spellStart"/>
+      <w:r>
+        <w:rPr>
+          <w:rFonts w:ascii="Verdana" w:hAnsi="Verdana"/>
+          <w:sz w:val="24"/>
+          <w:szCs w:val="24"/>
+          <w:lang w:val="fr-CA"/>
+        </w:rPr>
+        <w:t>Planrepas</w:t>
+      </w:r>
+      <w:proofErr w:type="spellEnd"/>
+      <w:r>
+        <w:rPr>
+          <w:rFonts w:ascii="Verdana" w:hAnsi="Verdana"/>
+          <w:sz w:val="24"/>
+          <w:szCs w:val="24"/>
+          <w:lang w:val="fr-CA"/>
+        </w:rPr>
+        <w:t xml:space="preserve"> sera décomposée en 3 relations :</w:t>
+      </w:r>
+    </w:p>
+    <w:p>
+      <w:pPr>
+        <w:rPr>
+          <w:rFonts w:ascii="Verdana" w:hAnsi="Verdana"/>
+          <w:sz w:val="24"/>
+          <w:szCs w:val="24"/>
+          <w:lang w:val="fr-CA"/>
+        </w:rPr>
+      </w:pPr>
+      <w:r>
+        <w:rPr>
+          <w:rFonts w:ascii="Verdana" w:hAnsi="Verdana"/>
+          <w:sz w:val="24"/>
+          <w:szCs w:val="24"/>
+          <w:lang w:val="fr-CA"/>
+        </w:rPr>
+        <w:t>R</w:t>
+      </w:r>
+      <w:r>
+        <w:rPr>
+          <w:rFonts w:ascii="Verdana" w:hAnsi="Verdana"/>
+          <w:sz w:val="24"/>
+          <w:szCs w:val="24"/>
+          <w:lang w:val="fr-CA"/>
+        </w:rPr>
+        <w:t>10</w:t>
+      </w:r>
+      <w:r>
+        <w:rPr>
+          <w:rFonts w:ascii="Verdana" w:hAnsi="Verdana"/>
+          <w:sz w:val="24"/>
+          <w:szCs w:val="24"/>
+          <w:lang w:val="fr-CA"/>
+        </w:rPr>
+        <w:t xml:space="preserve"> = </w:t>
+      </w:r>
+      <w:proofErr w:type="spellStart"/>
+      <w:proofErr w:type="gramStart"/>
+      <w:r>
+        <w:rPr>
+          <w:rFonts w:ascii="Verdana" w:hAnsi="Verdana"/>
+          <w:sz w:val="24"/>
+          <w:szCs w:val="24"/>
+          <w:lang w:val="fr-CA"/>
+        </w:rPr>
+        <w:t>Planrepas</w:t>
+      </w:r>
+      <w:proofErr w:type="spellEnd"/>
+      <w:r>
+        <w:rPr>
+          <w:rFonts w:ascii="Verdana" w:hAnsi="Verdana"/>
+          <w:sz w:val="24"/>
+          <w:szCs w:val="24"/>
+          <w:lang w:val="fr-CA"/>
+        </w:rPr>
+        <w:t>(</w:t>
+      </w:r>
+      <w:proofErr w:type="spellStart"/>
+      <w:proofErr w:type="gramEnd"/>
+      <w:r>
+        <w:rPr>
+          <w:rFonts w:ascii="Verdana" w:hAnsi="Verdana"/>
+          <w:sz w:val="24"/>
+          <w:szCs w:val="24"/>
+          <w:u w:val="single"/>
+          <w:lang w:val="fr-CA"/>
+        </w:rPr>
+        <w:t>numéroplan</w:t>
+      </w:r>
+      <w:proofErr w:type="spellEnd"/>
+      <w:r>
+        <w:rPr>
+          <w:rFonts w:ascii="Verdana" w:hAnsi="Verdana"/>
+          <w:sz w:val="24"/>
+          <w:szCs w:val="24"/>
+          <w:lang w:val="fr-CA"/>
+        </w:rPr>
+        <w:t>, catégorie, fréquence, prix)</w:t>
+      </w:r>
+    </w:p>
+    <w:p>
+      <w:pPr>
+        <w:rPr>
+          <w:rFonts w:ascii="Verdana" w:hAnsi="Verdana"/>
+          <w:sz w:val="24"/>
+          <w:szCs w:val="24"/>
+          <w:lang w:val="fr-CA"/>
+        </w:rPr>
+      </w:pPr>
+      <w:r>
+        <w:rPr>
+          <w:rFonts w:ascii="Verdana" w:hAnsi="Verdana"/>
+          <w:sz w:val="24"/>
+          <w:szCs w:val="24"/>
+          <w:lang w:val="fr-CA"/>
+        </w:rPr>
+        <w:t>R1</w:t>
+      </w:r>
+      <w:r>
+        <w:rPr>
+          <w:rFonts w:ascii="Verdana" w:hAnsi="Verdana"/>
+          <w:sz w:val="24"/>
+          <w:szCs w:val="24"/>
+          <w:lang w:val="fr-CA"/>
+        </w:rPr>
+        <w:t>1</w:t>
+      </w:r>
+      <w:r>
+        <w:rPr>
+          <w:rFonts w:ascii="Verdana" w:hAnsi="Verdana"/>
+          <w:sz w:val="24"/>
+          <w:szCs w:val="24"/>
+          <w:lang w:val="fr-CA"/>
+        </w:rPr>
+        <w:t xml:space="preserve"> = </w:t>
+      </w:r>
+      <w:proofErr w:type="gramStart"/>
+      <w:r>
+        <w:rPr>
+          <w:rFonts w:ascii="Verdana" w:hAnsi="Verdana"/>
+          <w:sz w:val="24"/>
+          <w:szCs w:val="24"/>
+          <w:lang w:val="fr-CA"/>
+        </w:rPr>
+        <w:t>Abonner(</w:t>
+      </w:r>
+      <w:proofErr w:type="spellStart"/>
+      <w:proofErr w:type="gramEnd"/>
+      <w:r>
+        <w:rPr>
+          <w:rFonts w:ascii="Verdana" w:hAnsi="Verdana"/>
+          <w:sz w:val="24"/>
+          <w:szCs w:val="24"/>
+          <w:u w:val="single"/>
+          <w:lang w:val="fr-CA"/>
+        </w:rPr>
+        <w:t>numéroplan</w:t>
+      </w:r>
+      <w:proofErr w:type="spellEnd"/>
+      <w:r>
+        <w:rPr>
+          <w:rFonts w:ascii="Verdana" w:hAnsi="Verdana"/>
+          <w:sz w:val="24"/>
+          <w:szCs w:val="24"/>
+          <w:lang w:val="fr-CA"/>
+        </w:rPr>
+        <w:t xml:space="preserve">, </w:t>
+      </w:r>
+      <w:proofErr w:type="spellStart"/>
+      <w:r>
+        <w:rPr>
+          <w:rFonts w:ascii="Verdana" w:hAnsi="Verdana"/>
+          <w:sz w:val="24"/>
+          <w:szCs w:val="24"/>
+          <w:u w:val="single"/>
+          <w:lang w:val="fr-CA"/>
+        </w:rPr>
+        <w:t>numérorepas</w:t>
+      </w:r>
+      <w:proofErr w:type="spellEnd"/>
+      <w:r>
+        <w:rPr>
+          <w:rFonts w:ascii="Verdana" w:hAnsi="Verdana"/>
+          <w:sz w:val="24"/>
+          <w:szCs w:val="24"/>
+          <w:lang w:val="fr-CA"/>
+        </w:rPr>
+        <w:t>)</w:t>
+      </w:r>
+    </w:p>
+    <w:p>
+      <w:pPr>
+        <w:rPr>
+          <w:rFonts w:ascii="Verdana" w:hAnsi="Verdana"/>
+          <w:sz w:val="24"/>
+          <w:szCs w:val="24"/>
+          <w:lang w:val="fr-CA"/>
+        </w:rPr>
+      </w:pPr>
+      <w:r>
+        <w:rPr>
+          <w:rFonts w:ascii="Verdana" w:hAnsi="Verdana"/>
+          <w:sz w:val="24"/>
+          <w:szCs w:val="24"/>
+          <w:lang w:val="fr-CA"/>
+        </w:rPr>
+        <w:t>R1</w:t>
+      </w:r>
+      <w:r>
+        <w:rPr>
+          <w:rFonts w:ascii="Verdana" w:hAnsi="Verdana"/>
+          <w:sz w:val="24"/>
+          <w:szCs w:val="24"/>
+          <w:lang w:val="fr-CA"/>
+        </w:rPr>
+        <w:t>2</w:t>
+      </w:r>
+      <w:r>
+        <w:rPr>
+          <w:rFonts w:ascii="Verdana" w:hAnsi="Verdana"/>
+          <w:sz w:val="24"/>
+          <w:szCs w:val="24"/>
+          <w:lang w:val="fr-CA"/>
+        </w:rPr>
+        <w:t xml:space="preserve"> = </w:t>
+      </w:r>
+      <w:proofErr w:type="gramStart"/>
+      <w:r>
+        <w:rPr>
+          <w:rFonts w:ascii="Verdana" w:hAnsi="Verdana"/>
+          <w:sz w:val="24"/>
+          <w:szCs w:val="24"/>
+          <w:lang w:val="fr-CA"/>
+        </w:rPr>
+        <w:t>Repas(</w:t>
+      </w:r>
+      <w:proofErr w:type="spellStart"/>
+      <w:proofErr w:type="gramEnd"/>
+      <w:r>
+        <w:rPr>
+          <w:rFonts w:ascii="Verdana" w:hAnsi="Verdana"/>
+          <w:sz w:val="24"/>
+          <w:szCs w:val="24"/>
+          <w:u w:val="single"/>
+          <w:lang w:val="fr-CA"/>
+        </w:rPr>
+        <w:t>numérorepas</w:t>
+      </w:r>
+      <w:proofErr w:type="spellEnd"/>
+      <w:r>
+        <w:rPr>
+          <w:rFonts w:ascii="Verdana" w:hAnsi="Verdana"/>
+          <w:sz w:val="24"/>
+          <w:szCs w:val="24"/>
+          <w:lang w:val="fr-CA"/>
+        </w:rPr>
+        <w:t xml:space="preserve">, </w:t>
+      </w:r>
+      <w:proofErr w:type="spellStart"/>
+      <w:r>
+        <w:rPr>
+          <w:rFonts w:ascii="Verdana" w:hAnsi="Verdana"/>
+          <w:sz w:val="24"/>
+          <w:szCs w:val="24"/>
+          <w:lang w:val="fr-CA"/>
+        </w:rPr>
+        <w:t>descriptionrepas</w:t>
+      </w:r>
+      <w:proofErr w:type="spellEnd"/>
+      <w:r>
+        <w:rPr>
+          <w:rFonts w:ascii="Verdana" w:hAnsi="Verdana"/>
+          <w:sz w:val="24"/>
+          <w:szCs w:val="24"/>
+          <w:lang w:val="fr-CA"/>
+        </w:rPr>
+        <w:t>)</w:t>
+      </w:r>
+      <w:r>
+        <w:rPr>
+          <w:rFonts w:ascii="Verdana" w:hAnsi="Verdana"/>
+          <w:sz w:val="24"/>
+          <w:szCs w:val="24"/>
+          <w:lang w:val="fr-CA"/>
+        </w:rPr>
+        <w:t xml:space="preserve"> </w:t>
+      </w:r>
+      <w:r>
+        <w:rPr>
+          <w:rFonts w:ascii="Verdana" w:hAnsi="Verdana"/>
+          <w:sz w:val="24"/>
+          <w:szCs w:val="24"/>
+          <w:lang w:val="fr-CA"/>
+        </w:rPr>
+        <w:t>(relation redondante)</w:t>
+      </w:r>
+    </w:p>
+    <w:p>
+      <w:pPr>
+        <w:rPr>
+          <w:rFonts w:ascii="Verdana" w:hAnsi="Verdana"/>
+          <w:sz w:val="24"/>
+          <w:szCs w:val="24"/>
+          <w:lang w:val="fr-CA"/>
+        </w:rPr>
+      </w:pPr>
+    </w:p>
+    <w:p>
+      <w:pPr>
+        <w:rPr>
+          <w:rFonts w:ascii="Verdana" w:hAnsi="Verdana"/>
+          <w:sz w:val="24"/>
+          <w:szCs w:val="24"/>
+          <w:lang w:val="fr-CA"/>
+        </w:rPr>
+      </w:pPr>
+    </w:p>
+    <w:p>
+      <w:pPr>
+        <w:rPr>
+          <w:rFonts w:ascii="Verdana" w:hAnsi="Verdana"/>
+          <w:sz w:val="24"/>
+          <w:szCs w:val="24"/>
+          <w:lang w:val="fr-CA"/>
+        </w:rPr>
+      </w:pPr>
+    </w:p>
+    <w:p>
+      <w:pPr>
+        <w:rPr>
+          <w:rFonts w:ascii="Verdana" w:hAnsi="Verdana"/>
+          <w:sz w:val="24"/>
+          <w:szCs w:val="24"/>
+          <w:lang w:val="fr-CA"/>
+        </w:rPr>
+      </w:pPr>
+    </w:p>
+    <w:p>
+      <w:pPr>
+        <w:rPr>
+          <w:rFonts w:ascii="Verdana" w:hAnsi="Verdana"/>
+          <w:sz w:val="24"/>
+          <w:szCs w:val="24"/>
+          <w:lang w:val="fr-CA"/>
+        </w:rPr>
+      </w:pPr>
+    </w:p>
+    <w:p>
+      <w:pPr>
+        <w:rPr>
+          <w:rFonts w:ascii="Verdana" w:hAnsi="Verdana"/>
+          <w:sz w:val="24"/>
+          <w:szCs w:val="24"/>
+          <w:lang w:val="fr-CA"/>
+        </w:rPr>
+      </w:pPr>
+    </w:p>
+    <w:p>
+      <w:pPr>
+        <w:rPr>
+          <w:rFonts w:ascii="Verdana" w:hAnsi="Verdana"/>
+          <w:sz w:val="24"/>
+          <w:szCs w:val="24"/>
+          <w:lang w:val="fr-CA"/>
+        </w:rPr>
+      </w:pPr>
+    </w:p>
+    <w:p>
+      <w:pPr>
+        <w:rPr>
+          <w:rFonts w:ascii="Verdana" w:hAnsi="Verdana"/>
+          <w:sz w:val="24"/>
+          <w:szCs w:val="24"/>
+          <w:lang w:val="fr-CA"/>
+        </w:rPr>
+      </w:pPr>
+      <w:r>
+        <w:rPr>
+          <w:rFonts w:ascii="Verdana" w:hAnsi="Verdana"/>
+          <w:sz w:val="24"/>
+          <w:szCs w:val="24"/>
+          <w:lang w:val="fr-CA"/>
+        </w:rPr>
+        <w:lastRenderedPageBreak/>
+        <w:t>3.</w:t>
+      </w:r>
+    </w:p>
+    <w:p>
+      <w:pPr>
+        <w:rPr>
+          <w:rFonts w:ascii="Verdana" w:hAnsi="Verdana"/>
+          <w:sz w:val="24"/>
+          <w:szCs w:val="24"/>
+          <w:lang w:val="fr-CA"/>
+        </w:rPr>
+      </w:pPr>
+      <w:r>
+        <w:rPr>
+          <w:rFonts w:ascii="Verdana" w:hAnsi="Verdana"/>
+          <w:sz w:val="24"/>
+          <w:szCs w:val="24"/>
+          <w:lang w:val="fr-CA"/>
+        </w:rPr>
+        <w:t>Le sch</w:t>
+      </w:r>
+      <w:r>
+        <w:rPr>
+          <w:rFonts w:ascii="Verdana" w:hAnsi="Verdana"/>
+          <w:sz w:val="24"/>
+          <w:szCs w:val="24"/>
+          <w:lang w:val="fr-CA"/>
+        </w:rPr>
+        <w:t>é</w:t>
+      </w:r>
+      <w:r>
+        <w:rPr>
+          <w:rFonts w:ascii="Verdana" w:hAnsi="Verdana"/>
+          <w:sz w:val="24"/>
+          <w:szCs w:val="24"/>
+          <w:lang w:val="fr-CA"/>
+        </w:rPr>
+        <w:t>ma relationnel</w:t>
+      </w:r>
+      <w:r>
+        <w:rPr>
+          <w:rFonts w:ascii="Verdana" w:hAnsi="Verdana"/>
+          <w:sz w:val="24"/>
+          <w:szCs w:val="24"/>
+          <w:lang w:val="fr-CA"/>
+        </w:rPr>
+        <w:t xml:space="preserve"> normalisé est le suivant :</w:t>
+      </w:r>
+    </w:p>
+    <w:p>
+      <w:pPr>
+        <w:rPr>
+          <w:rFonts w:ascii="Verdana" w:hAnsi="Verdana"/>
+          <w:sz w:val="24"/>
+          <w:szCs w:val="24"/>
+          <w:lang w:val="fr-CA"/>
+        </w:rPr>
+      </w:pPr>
+      <w:r>
+        <w:rPr>
+          <w:rFonts w:ascii="Verdana" w:hAnsi="Verdana"/>
+          <w:sz w:val="24"/>
+          <w:szCs w:val="24"/>
+          <w:lang w:val="fr-CA"/>
+        </w:rPr>
+        <w:t xml:space="preserve">R1 = </w:t>
+      </w:r>
+      <w:proofErr w:type="gramStart"/>
+      <w:r>
+        <w:rPr>
+          <w:rFonts w:ascii="Verdana" w:hAnsi="Verdana"/>
+          <w:sz w:val="24"/>
+          <w:szCs w:val="24"/>
+          <w:lang w:val="fr-CA"/>
+        </w:rPr>
+        <w:t>Client(</w:t>
+      </w:r>
+      <w:proofErr w:type="spellStart"/>
+      <w:proofErr w:type="gramEnd"/>
+      <w:r>
+        <w:rPr>
+          <w:rFonts w:ascii="Verdana" w:hAnsi="Verdana"/>
+          <w:sz w:val="24"/>
+          <w:szCs w:val="24"/>
+          <w:u w:val="single"/>
+          <w:lang w:val="fr-CA"/>
+        </w:rPr>
+        <w:t>nas</w:t>
+      </w:r>
+      <w:proofErr w:type="spellEnd"/>
+      <w:r>
+        <w:rPr>
+          <w:rFonts w:ascii="Verdana" w:hAnsi="Verdana"/>
+          <w:sz w:val="24"/>
+          <w:szCs w:val="24"/>
+          <w:lang w:val="fr-CA"/>
+        </w:rPr>
+        <w:t xml:space="preserve">, </w:t>
+      </w:r>
+      <w:proofErr w:type="spellStart"/>
+      <w:r>
+        <w:rPr>
+          <w:rFonts w:ascii="Verdana" w:hAnsi="Verdana"/>
+          <w:sz w:val="24"/>
+          <w:szCs w:val="24"/>
+          <w:lang w:val="fr-CA"/>
+        </w:rPr>
+        <w:t>nomclient</w:t>
+      </w:r>
+      <w:proofErr w:type="spellEnd"/>
+      <w:r>
+        <w:rPr>
+          <w:rFonts w:ascii="Verdana" w:hAnsi="Verdana"/>
+          <w:sz w:val="24"/>
+          <w:szCs w:val="24"/>
+          <w:lang w:val="fr-CA"/>
+        </w:rPr>
+        <w:t xml:space="preserve">, </w:t>
+      </w:r>
+      <w:proofErr w:type="spellStart"/>
+      <w:r>
+        <w:rPr>
+          <w:rFonts w:ascii="Verdana" w:hAnsi="Verdana"/>
+          <w:sz w:val="24"/>
+          <w:szCs w:val="24"/>
+          <w:lang w:val="fr-CA"/>
+        </w:rPr>
+        <w:t>prénomclient</w:t>
+      </w:r>
+      <w:proofErr w:type="spellEnd"/>
+      <w:r>
+        <w:rPr>
+          <w:rFonts w:ascii="Verdana" w:hAnsi="Verdana"/>
+          <w:sz w:val="24"/>
+          <w:szCs w:val="24"/>
+          <w:lang w:val="fr-CA"/>
+        </w:rPr>
+        <w:t>)</w:t>
+      </w:r>
+    </w:p>
+    <w:p>
+      <w:pPr>
+        <w:rPr>
+          <w:rFonts w:ascii="Verdana" w:hAnsi="Verdana"/>
+          <w:sz w:val="24"/>
+          <w:szCs w:val="24"/>
+          <w:lang w:val="fr-CA"/>
+        </w:rPr>
+      </w:pPr>
+      <w:r>
+        <w:rPr>
+          <w:rFonts w:ascii="Verdana" w:hAnsi="Verdana"/>
+          <w:sz w:val="24"/>
+          <w:szCs w:val="24"/>
+          <w:lang w:val="fr-CA"/>
+        </w:rPr>
+        <w:t xml:space="preserve">R3 = </w:t>
+      </w:r>
+      <w:proofErr w:type="spellStart"/>
+      <w:proofErr w:type="gramStart"/>
+      <w:r>
+        <w:rPr>
+          <w:rFonts w:ascii="Verdana" w:hAnsi="Verdana"/>
+          <w:sz w:val="24"/>
+          <w:szCs w:val="24"/>
+          <w:lang w:val="fr-CA"/>
+        </w:rPr>
+        <w:t>Clientcartedecrédit</w:t>
+      </w:r>
+      <w:proofErr w:type="spellEnd"/>
+      <w:r>
+        <w:rPr>
+          <w:rFonts w:ascii="Verdana" w:hAnsi="Verdana"/>
+          <w:sz w:val="24"/>
+          <w:szCs w:val="24"/>
+          <w:lang w:val="fr-CA"/>
+        </w:rPr>
+        <w:t>(</w:t>
+      </w:r>
+      <w:proofErr w:type="spellStart"/>
+      <w:proofErr w:type="gramEnd"/>
+      <w:r>
+        <w:rPr>
+          <w:rFonts w:ascii="Verdana" w:hAnsi="Verdana"/>
+          <w:sz w:val="24"/>
+          <w:szCs w:val="24"/>
+          <w:u w:val="single"/>
+          <w:lang w:val="fr-CA"/>
+        </w:rPr>
+        <w:t>numérocar</w:t>
+      </w:r>
+      <w:r>
+        <w:rPr>
+          <w:rFonts w:ascii="Verdana" w:hAnsi="Verdana"/>
+          <w:sz w:val="24"/>
+          <w:szCs w:val="24"/>
+          <w:u w:val="single"/>
+          <w:lang w:val="fr-CA"/>
+        </w:rPr>
+        <w:t>t</w:t>
+      </w:r>
+      <w:r>
+        <w:rPr>
+          <w:rFonts w:ascii="Verdana" w:hAnsi="Verdana"/>
+          <w:sz w:val="24"/>
+          <w:szCs w:val="24"/>
+          <w:u w:val="single"/>
+          <w:lang w:val="fr-CA"/>
+        </w:rPr>
+        <w:t>edecrédit</w:t>
+      </w:r>
+      <w:proofErr w:type="spellEnd"/>
+      <w:r>
+        <w:rPr>
+          <w:rFonts w:ascii="Verdana" w:hAnsi="Verdana"/>
+          <w:sz w:val="24"/>
+          <w:szCs w:val="24"/>
+          <w:lang w:val="fr-CA"/>
+        </w:rPr>
+        <w:t xml:space="preserve">, </w:t>
+      </w:r>
+      <w:proofErr w:type="spellStart"/>
+      <w:r>
+        <w:rPr>
+          <w:rFonts w:ascii="Verdana" w:hAnsi="Verdana"/>
+          <w:sz w:val="24"/>
+          <w:szCs w:val="24"/>
+          <w:u w:val="single"/>
+          <w:lang w:val="fr-CA"/>
+        </w:rPr>
+        <w:t>nas</w:t>
+      </w:r>
+      <w:proofErr w:type="spellEnd"/>
+      <w:r>
+        <w:rPr>
+          <w:rFonts w:ascii="Verdana" w:hAnsi="Verdana"/>
+          <w:sz w:val="24"/>
+          <w:szCs w:val="24"/>
+          <w:lang w:val="fr-CA"/>
+        </w:rPr>
+        <w:t>)</w:t>
+      </w:r>
+    </w:p>
+    <w:p>
+      <w:pPr>
+        <w:rPr>
+          <w:rFonts w:ascii="Verdana" w:hAnsi="Verdana"/>
+          <w:sz w:val="24"/>
+          <w:szCs w:val="24"/>
+          <w:lang w:val="fr-CA"/>
+        </w:rPr>
+      </w:pPr>
+      <w:r>
+        <w:rPr>
+          <w:rFonts w:ascii="Verdana" w:hAnsi="Verdana"/>
+          <w:sz w:val="24"/>
+          <w:szCs w:val="24"/>
+          <w:lang w:val="fr-CA"/>
+        </w:rPr>
+        <w:t xml:space="preserve">R5 = </w:t>
+      </w:r>
+      <w:proofErr w:type="gramStart"/>
+      <w:r>
+        <w:rPr>
+          <w:rFonts w:ascii="Verdana" w:hAnsi="Verdana"/>
+          <w:sz w:val="24"/>
+          <w:szCs w:val="24"/>
+          <w:lang w:val="fr-CA"/>
+        </w:rPr>
+        <w:t>Téléphone(</w:t>
+      </w:r>
+      <w:proofErr w:type="spellStart"/>
+      <w:proofErr w:type="gramEnd"/>
+      <w:r>
+        <w:rPr>
+          <w:rFonts w:ascii="Verdana" w:hAnsi="Verdana"/>
+          <w:sz w:val="24"/>
+          <w:szCs w:val="24"/>
+          <w:u w:val="single"/>
+          <w:lang w:val="fr-CA"/>
+        </w:rPr>
         <w:t>numérodetéléphone</w:t>
       </w:r>
       <w:proofErr w:type="spellEnd"/>
@@ -1541,6 +3103,7 @@
           <w:rFonts w:ascii="Verdana" w:hAnsi="Verdana"/>
           <w:sz w:val="24"/>
           <w:szCs w:val="24"/>
+          <w:u w:val="single"/>
           <w:lang w:val="fr-CA"/>
         </w:rPr>
         <w:t>nas</w:t>
@@ -1572,9 +3135,31 @@
           <w:szCs w:val="24"/>
           <w:lang w:val="fr-CA"/>
         </w:rPr>
-        <w:t>R6 = Client(</w:t>
-      </w:r>
-      <w:proofErr w:type="spellStart"/>
+        <w:t xml:space="preserve">R7 = </w:t>
+      </w:r>
+      <w:proofErr w:type="spellStart"/>
+      <w:proofErr w:type="gramStart"/>
+      <w:r>
+        <w:rPr>
+          <w:rFonts w:ascii="Verdana" w:hAnsi="Verdana"/>
+          <w:sz w:val="24"/>
+          <w:szCs w:val="24"/>
+          <w:lang w:val="fr-CA"/>
+        </w:rPr>
+        <w:t>Cartedecrédit</w:t>
+      </w:r>
+      <w:proofErr w:type="spellEnd"/>
+      <w:r>
+        <w:rPr>
+          <w:rFonts w:ascii="Verdana" w:hAnsi="Verdana"/>
+          <w:sz w:val="24"/>
+          <w:szCs w:val="24"/>
+          <w:lang w:val="fr-CA"/>
+        </w:rPr>
+        <w:t>(</w:t>
+      </w:r>
+      <w:proofErr w:type="spellStart"/>
+      <w:proofErr w:type="gramEnd"/>
       <w:r>
         <w:rPr>
           <w:rFonts w:ascii="Verdana" w:hAnsi="Verdana"/>
@@ -1583,7 +3168,7 @@
           <w:u w:val="single"/>
           <w:lang w:val="fr-CA"/>
         </w:rPr>
-        <w:t>nas</w:t>
+        <w:t>numérocartedecrédit</w:t>
       </w:r>
       <w:proofErr w:type="spellEnd"/>
       <w:r>
@@ -1603,7 +3188,27 @@
           <w:szCs w:val="24"/>
           <w:lang w:val="fr-CA"/>
         </w:rPr>
-        <w:t>nomclient</w:t>
+        <w:t>cvc</w:t>
+      </w:r>
+      <w:proofErr w:type="spellEnd"/>
+      <w:r>
+        <w:rPr>
+          <w:rFonts w:ascii="Verdana" w:hAnsi="Verdana"/>
+          <w:sz w:val="24"/>
+          <w:szCs w:val="24"/>
+          <w:lang w:val="fr-CA"/>
+        </w:rPr>
+        <w:t xml:space="preserve">, </w:t>
+      </w:r>
+      <w:proofErr w:type="spellStart"/>
+      <w:r>
+        <w:rPr>
+          <w:rFonts w:ascii="Verdana" w:hAnsi="Verdana"/>
+          <w:sz w:val="24"/>
+          <w:szCs w:val="24"/>
+          <w:lang w:val="fr-CA"/>
+        </w:rPr>
+        <w:t>dateexpiration</w:t>
       </w:r>
       <w:proofErr w:type="spellEnd"/>
       <w:r>
@@ -1625,74 +3230,25 @@
           <w:lang w:val="fr-CA"/>
         </w:rPr>
       </w:pPr>
-    </w:p>
-    <w:p>
-      <w:pPr>
-        <w:rPr>
-          <w:rFonts w:ascii="Verdana" w:hAnsi="Verdana"/>
-          <w:sz w:val="24"/>
-          <w:szCs w:val="24"/>
-          <w:lang w:val="fr-CA"/>
-        </w:rPr>
-      </w:pPr>
-      <w:r>
-        <w:rPr>
-          <w:rFonts w:ascii="Verdana" w:hAnsi="Verdana"/>
-          <w:sz w:val="24"/>
-          <w:szCs w:val="24"/>
-          <w:lang w:val="fr-CA"/>
-        </w:rPr>
-        <w:lastRenderedPageBreak/>
-        <w:t xml:space="preserve">La relation </w:t>
-      </w:r>
-      <w:proofErr w:type="spellStart"/>
-      <w:r>
-        <w:rPr>
-          <w:rFonts w:ascii="Verdana" w:hAnsi="Verdana"/>
-          <w:sz w:val="24"/>
-          <w:szCs w:val="24"/>
-          <w:lang w:val="fr-CA"/>
-        </w:rPr>
-        <w:t>Cartedecrédit</w:t>
-      </w:r>
-      <w:proofErr w:type="spellEnd"/>
-      <w:r>
-        <w:rPr>
-          <w:rFonts w:ascii="Verdana" w:hAnsi="Verdana"/>
-          <w:sz w:val="24"/>
-          <w:szCs w:val="24"/>
-          <w:lang w:val="fr-CA"/>
-        </w:rPr>
-        <w:t xml:space="preserve"> sera décomposée en 2 relations :</w:t>
-      </w:r>
-    </w:p>
-    <w:p>
-      <w:pPr>
-        <w:rPr>
-          <w:rFonts w:ascii="Verdana" w:hAnsi="Verdana"/>
-          <w:sz w:val="24"/>
-          <w:szCs w:val="24"/>
-          <w:lang w:val="fr-CA"/>
-        </w:rPr>
-      </w:pPr>
-      <w:r>
-        <w:rPr>
-          <w:rFonts w:ascii="Verdana" w:hAnsi="Verdana"/>
-          <w:sz w:val="24"/>
-          <w:szCs w:val="24"/>
-          <w:lang w:val="fr-CA"/>
-        </w:rPr>
-        <w:t xml:space="preserve">R7 = </w:t>
-      </w:r>
-      <w:proofErr w:type="spellStart"/>
-      <w:r>
-        <w:rPr>
-          <w:rFonts w:ascii="Verdana" w:hAnsi="Verdana"/>
-          <w:sz w:val="24"/>
-          <w:szCs w:val="24"/>
-          <w:lang w:val="fr-CA"/>
-        </w:rPr>
-        <w:t>Cartedecrédit</w:t>
+      <w:r>
+        <w:rPr>
+          <w:rFonts w:ascii="Verdana" w:hAnsi="Verdana"/>
+          <w:sz w:val="24"/>
+          <w:szCs w:val="24"/>
+          <w:lang w:val="fr-CA"/>
+        </w:rPr>
+        <w:t xml:space="preserve">R10 = </w:t>
+      </w:r>
+      <w:proofErr w:type="spellStart"/>
+      <w:proofErr w:type="gramStart"/>
+      <w:r>
+        <w:rPr>
+          <w:rFonts w:ascii="Verdana" w:hAnsi="Verdana"/>
+          <w:sz w:val="24"/>
+          <w:szCs w:val="24"/>
+          <w:lang w:val="fr-CA"/>
+        </w:rPr>
+        <w:t>Planrepas</w:t>
       </w:r>
       <w:proofErr w:type="spellEnd"/>
       <w:r>
@@ -1705,6 +3261,7 @@
         <w:t>(</w:t>
       </w:r>
       <w:proofErr w:type="spellStart"/>
+      <w:proofErr w:type="gramEnd"/>
       <w:r>
         <w:rPr>
           <w:rFonts w:ascii="Verdana" w:hAnsi="Verdana"/>
@@ -1713,7 +3270,58 @@
           <w:u w:val="single"/>
           <w:lang w:val="fr-CA"/>
         </w:rPr>
-        <w:t>numérocartedecrédit</w:t>
+        <w:t>numéroplan</w:t>
+      </w:r>
+      <w:proofErr w:type="spellEnd"/>
+      <w:r>
+        <w:rPr>
+          <w:rFonts w:ascii="Verdana" w:hAnsi="Verdana"/>
+          <w:sz w:val="24"/>
+          <w:szCs w:val="24"/>
+          <w:lang w:val="fr-CA"/>
+        </w:rPr>
+        <w:t>, catégorie, fréquence, prix)</w:t>
+      </w:r>
+    </w:p>
+    <w:p>
+      <w:pPr>
+        <w:rPr>
+          <w:rFonts w:ascii="Verdana" w:hAnsi="Verdana"/>
+          <w:sz w:val="24"/>
+          <w:szCs w:val="24"/>
+          <w:lang w:val="fr-CA"/>
+        </w:rPr>
+      </w:pPr>
+      <w:r>
+        <w:rPr>
+          <w:rFonts w:ascii="Verdana" w:hAnsi="Verdana"/>
+          <w:sz w:val="24"/>
+          <w:szCs w:val="24"/>
+          <w:lang w:val="fr-CA"/>
+        </w:rPr>
+        <w:t xml:space="preserve">R11 = </w:t>
+      </w:r>
+      <w:proofErr w:type="gramStart"/>
+      <w:r>
+        <w:rPr>
+          <w:rFonts w:ascii="Verdana" w:hAnsi="Verdana"/>
+          <w:sz w:val="24"/>
+          <w:szCs w:val="24"/>
+          <w:lang w:val="fr-CA"/>
+        </w:rPr>
+        <w:t>Abonner(</w:t>
+      </w:r>
+      <w:proofErr w:type="spellStart"/>
+      <w:proofErr w:type="gramEnd"/>
+      <w:r>
+        <w:rPr>
+          <w:rFonts w:ascii="Verdana" w:hAnsi="Verdana"/>
+          <w:sz w:val="24"/>
+          <w:szCs w:val="24"/>
+          <w:u w:val="single"/>
+          <w:lang w:val="fr-CA"/>
+        </w:rPr>
+        <w:t>numéroplan</w:t>
       </w:r>
       <w:proofErr w:type="spellEnd"/>
       <w:r>
@@ -1731,9 +3339,52 @@
           <w:rFonts w:ascii="Verdana" w:hAnsi="Verdana"/>
           <w:sz w:val="24"/>
           <w:szCs w:val="24"/>
-          <w:lang w:val="fr-CA"/>
-        </w:rPr>
-        <w:t>cvc</w:t>
+          <w:u w:val="single"/>
+          <w:lang w:val="fr-CA"/>
+        </w:rPr>
+        <w:t>numérorepas</w:t>
+      </w:r>
+      <w:proofErr w:type="spellEnd"/>
+      <w:r>
+        <w:rPr>
+          <w:rFonts w:ascii="Verdana" w:hAnsi="Verdana"/>
+          <w:sz w:val="24"/>
+          <w:szCs w:val="24"/>
+          <w:lang w:val="fr-CA"/>
+        </w:rPr>
+        <w:t>)</w:t>
+      </w:r>
+    </w:p>
+    <w:p>
+      <w:pPr>
+        <w:rPr>
+          <w:rFonts w:ascii="Verdana" w:hAnsi="Verdana"/>
+          <w:sz w:val="24"/>
+          <w:szCs w:val="24"/>
+          <w:lang w:val="fr-CA"/>
+        </w:rPr>
+      </w:pPr>
+      <w:proofErr w:type="gramStart"/>
+      <w:r>
+        <w:rPr>
+          <w:rFonts w:ascii="Verdana" w:hAnsi="Verdana"/>
+          <w:sz w:val="24"/>
+          <w:szCs w:val="24"/>
+          <w:lang w:val="fr-CA"/>
+        </w:rPr>
+        <w:t>Repas(</w:t>
+      </w:r>
+      <w:proofErr w:type="spellStart"/>
+      <w:proofErr w:type="gramEnd"/>
+      <w:r>
+        <w:rPr>
+          <w:rFonts w:ascii="Verdana" w:hAnsi="Verdana"/>
+          <w:sz w:val="24"/>
+          <w:szCs w:val="24"/>
+          <w:u w:val="single"/>
+          <w:lang w:val="fr-CA"/>
+        </w:rPr>
+        <w:t>numérorepas</w:t>
       </w:r>
       <w:proofErr w:type="spellEnd"/>
       <w:r>
@@ -1753,27 +3404,7 @@
           <w:szCs w:val="24"/>
           <w:lang w:val="fr-CA"/>
         </w:rPr>
-        <w:t>dateexpiration</w:t>
-      </w:r>
-      <w:proofErr w:type="spellEnd"/>
-      <w:r>
-        <w:rPr>
-          <w:rFonts w:ascii="Verdana" w:hAnsi="Verdana"/>
-          <w:sz w:val="24"/>
-          <w:szCs w:val="24"/>
-          <w:lang w:val="fr-CA"/>
-        </w:rPr>
-        <w:t xml:space="preserve">, </w:t>
-      </w:r>
-      <w:proofErr w:type="spellStart"/>
-      <w:r>
-        <w:rPr>
-          <w:rFonts w:ascii="Verdana" w:hAnsi="Verdana"/>
-          <w:sz w:val="24"/>
-          <w:szCs w:val="24"/>
-          <w:lang w:val="fr-CA"/>
-        </w:rPr>
-        <w:t>nas</w:t>
+        <w:t>descriptionrepas</w:t>
       </w:r>
       <w:proofErr w:type="spellEnd"/>
       <w:r>
@@ -1795,119 +3426,16 @@
           <w:lang w:val="fr-CA"/>
         </w:rPr>
       </w:pPr>
-      <w:r>
-        <w:rPr>
-          <w:rFonts w:ascii="Verdana" w:hAnsi="Verdana"/>
-          <w:sz w:val="24"/>
-          <w:szCs w:val="24"/>
-          <w:lang w:val="fr-CA"/>
-        </w:rPr>
-        <w:t xml:space="preserve">R8 = </w:t>
-      </w:r>
-      <w:r>
-        <w:rPr>
-          <w:rFonts w:ascii="Verdana" w:hAnsi="Verdana"/>
-          <w:sz w:val="24"/>
-          <w:szCs w:val="24"/>
-          <w:lang w:val="fr-CA"/>
-        </w:rPr>
-        <w:t>Client(</w:t>
-      </w:r>
-      <w:proofErr w:type="spellStart"/>
-      <w:r>
-        <w:rPr>
-          <w:rFonts w:ascii="Verdana" w:hAnsi="Verdana"/>
-          <w:sz w:val="24"/>
-          <w:szCs w:val="24"/>
-          <w:u w:val="single"/>
-          <w:lang w:val="fr-CA"/>
-        </w:rPr>
-        <w:t>nas</w:t>
-      </w:r>
-      <w:proofErr w:type="spellEnd"/>
-      <w:r>
-        <w:rPr>
-          <w:rFonts w:ascii="Verdana" w:hAnsi="Verdana"/>
-          <w:sz w:val="24"/>
-          <w:szCs w:val="24"/>
-          <w:lang w:val="fr-CA"/>
-        </w:rPr>
-        <w:t xml:space="preserve">, </w:t>
-      </w:r>
-      <w:proofErr w:type="spellStart"/>
-      <w:r>
-        <w:rPr>
-          <w:rFonts w:ascii="Verdana" w:hAnsi="Verdana"/>
-          <w:sz w:val="24"/>
-          <w:szCs w:val="24"/>
-          <w:lang w:val="fr-CA"/>
-        </w:rPr>
-        <w:t>nomclient</w:t>
-      </w:r>
-      <w:proofErr w:type="spellEnd"/>
-      <w:r>
-        <w:rPr>
-          <w:rFonts w:ascii="Verdana" w:hAnsi="Verdana"/>
-          <w:sz w:val="24"/>
-          <w:szCs w:val="24"/>
-          <w:lang w:val="fr-CA"/>
-        </w:rPr>
-        <w:t>)</w:t>
-      </w:r>
-    </w:p>
-    <w:p>
-      <w:pPr>
-        <w:rPr>
-          <w:rFonts w:ascii="Verdana" w:hAnsi="Verdana"/>
-          <w:sz w:val="24"/>
-          <w:szCs w:val="24"/>
-          <w:lang w:val="fr-CA"/>
-        </w:rPr>
-      </w:pPr>
-    </w:p>
-    <w:p>
-      <w:pPr>
-        <w:rPr>
-          <w:rFonts w:ascii="Verdana" w:hAnsi="Verdana"/>
-          <w:sz w:val="24"/>
-          <w:szCs w:val="24"/>
-          <w:lang w:val="fr-CA"/>
-        </w:rPr>
-      </w:pPr>
-      <w:r>
-        <w:rPr>
-          <w:rFonts w:ascii="Verdana" w:hAnsi="Verdana"/>
-          <w:sz w:val="24"/>
-          <w:szCs w:val="24"/>
-          <w:lang w:val="fr-CA"/>
-        </w:rPr>
-        <w:t>3.</w:t>
-      </w:r>
-    </w:p>
-    <w:p>
-      <w:pPr>
-        <w:rPr>
-          <w:rFonts w:ascii="Verdana" w:hAnsi="Verdana"/>
-          <w:sz w:val="24"/>
-          <w:szCs w:val="24"/>
-          <w:lang w:val="fr-CA"/>
-        </w:rPr>
-      </w:pPr>
-    </w:p>
-    <w:p>
-      <w:pPr>
-        <w:rPr>
-          <w:rFonts w:ascii="Verdana" w:hAnsi="Verdana"/>
-          <w:sz w:val="24"/>
-          <w:szCs w:val="24"/>
-          <w:lang w:val="fr-CA"/>
-        </w:rPr>
-      </w:pPr>
-      <w:r>
-        <w:rPr>
-          <w:rFonts w:ascii="Verdana" w:hAnsi="Verdana"/>
-          <w:sz w:val="24"/>
-          <w:szCs w:val="24"/>
+    </w:p>
+    <w:p>
+      <w:pPr>
+        <w:pStyle w:val="Heading1"/>
+        <w:rPr>
+          <w:lang w:val="fr-CA"/>
+        </w:rPr>
+      </w:pPr>
+      <w:r>
+        <w:rPr>
           <w:lang w:val="fr-CA"/>
         </w:rPr>
         <w:t>Question 1 :</w:t>
@@ -1922,16 +3450,7 @@
           <w:lang w:val="fr-CA"/>
         </w:rPr>
       </w:pPr>
-    </w:p>
-    <w:p>
-      <w:pPr>
-        <w:rPr>
-          <w:rFonts w:ascii="Verdana" w:hAnsi="Verdana"/>
-          <w:sz w:val="24"/>
-          <w:szCs w:val="24"/>
-          <w:lang w:val="fr-CA"/>
-        </w:rPr>
-      </w:pPr>
+      <w:proofErr w:type="gramStart"/>
       <w:r>
         <w:rPr>
           <w:rFonts w:ascii="Verdana" w:hAnsi="Verdana"/>
@@ -1942,6 +3461,7 @@
         <w:t>Fournisseur(</w:t>
       </w:r>
       <w:proofErr w:type="spellStart"/>
+      <w:proofErr w:type="gramEnd"/>
       <w:r>
         <w:rPr>
           <w:rFonts w:ascii="Verdana" w:hAnsi="Verdana"/>
@@ -2053,6 +3573,7 @@
           <w:lang w:val="fr-CA"/>
         </w:rPr>
       </w:pPr>
+      <w:proofErr w:type="gramStart"/>
       <w:r>
         <w:rPr>
           <w:rFonts w:ascii="Verdana" w:hAnsi="Verdana"/>
@@ -2063,6 +3584,7 @@
         <w:t>Client(</w:t>
       </w:r>
       <w:proofErr w:type="spellStart"/>
+      <w:proofErr w:type="gramEnd"/>
       <w:r>
         <w:rPr>
           <w:rFonts w:ascii="Verdana" w:hAnsi="Verdana"/>
@@ -2265,6 +3787,7 @@
           <w:szCs w:val="24"/>
         </w:rPr>
       </w:pPr>
+      <w:proofErr w:type="gramStart"/>
       <w:r>
         <w:rPr>
           <w:rFonts w:ascii="Verdana" w:hAnsi="Verdana"/>
@@ -2274,6 +3797,7 @@
         <w:t>Telephone(</w:t>
       </w:r>
       <w:proofErr w:type="spellStart"/>
+      <w:proofErr w:type="gramEnd"/>
       <w:r>
         <w:rPr>
           <w:rFonts w:ascii="Verdana" w:hAnsi="Verdana"/>
@@ -2318,7 +3842,6 @@
           <w:rFonts w:ascii="Verdana" w:hAnsi="Verdana"/>
           <w:sz w:val="24"/>
           <w:szCs w:val="24"/>
-          <w:lang w:val="fr-CA"/>
         </w:rPr>
       </w:pPr>
       <w:r>
@@ -2334,7 +3857,6 @@
           <w:rFonts w:ascii="Verdana" w:hAnsi="Verdana"/>
           <w:sz w:val="24"/>
           <w:szCs w:val="24"/>
-          <w:lang w:val="fr-CA"/>
         </w:rPr>
         <w:t>PK (</w:t>
       </w:r>
@@ -2344,7 +3866,6 @@
           <w:rFonts w:ascii="Verdana" w:hAnsi="Verdana"/>
           <w:sz w:val="24"/>
           <w:szCs w:val="24"/>
-          <w:lang w:val="fr-CA"/>
         </w:rPr>
         <w:t>numeroclient</w:t>
       </w:r>
@@ -2354,7 +3875,6 @@
           <w:rFonts w:ascii="Verdana" w:hAnsi="Verdana"/>
           <w:sz w:val="24"/>
           <w:szCs w:val="24"/>
-          <w:lang w:val="fr-CA"/>
         </w:rPr>
         <w:t xml:space="preserve">, </w:t>
       </w:r>
@@ -2364,7 +3884,6 @@
           <w:rFonts w:ascii="Verdana" w:hAnsi="Verdana"/>
           <w:sz w:val="24"/>
           <w:szCs w:val="24"/>
-          <w:lang w:val="fr-CA"/>
         </w:rPr>
         <w:t>numerodetelephone</w:t>
       </w:r>
@@ -2374,7 +3893,6 @@
           <w:rFonts w:ascii="Verdana" w:hAnsi="Verdana"/>
           <w:sz w:val="24"/>
           <w:szCs w:val="24"/>
-          <w:lang w:val="fr-CA"/>
         </w:rPr>
         <w:t>)</w:t>
       </w:r>
@@ -2393,7 +3911,6 @@
           <w:rFonts w:ascii="Verdana" w:hAnsi="Verdana"/>
           <w:sz w:val="24"/>
           <w:szCs w:val="24"/>
-          <w:lang w:val="fr-CA"/>
         </w:rPr>
         <w:tab/>
       </w:r>
@@ -2467,6 +3984,7 @@
         </w:rPr>
       </w:pPr>
       <w:proofErr w:type="spellStart"/>
+      <w:proofErr w:type="gramStart"/>
       <w:r>
         <w:rPr>
           <w:rFonts w:ascii="Verdana" w:hAnsi="Verdana"/>
@@ -2487,6 +4005,7 @@
         <w:t>(</w:t>
       </w:r>
       <w:proofErr w:type="spellStart"/>
+      <w:proofErr w:type="gramEnd"/>
       <w:r>
         <w:rPr>
           <w:rFonts w:ascii="Verdana" w:hAnsi="Verdana"/>
@@ -2754,6 +4273,7 @@
           <w:lang w:val="fr-CA"/>
         </w:rPr>
       </w:pPr>
+      <w:proofErr w:type="gramStart"/>
       <w:r>
         <w:rPr>
           <w:rFonts w:ascii="Verdana" w:hAnsi="Verdana"/>
@@ -2764,6 +4284,7 @@
         <w:t>Abonner(</w:t>
       </w:r>
       <w:proofErr w:type="spellStart"/>
+      <w:proofErr w:type="gramEnd"/>
       <w:r>
         <w:rPr>
           <w:rFonts w:ascii="Verdana" w:hAnsi="Verdana"/>
@@ -2842,6 +4363,7 @@
           <w:szCs w:val="24"/>
           <w:lang w:val="fr-CA"/>
         </w:rPr>
+        <w:lastRenderedPageBreak/>
         <w:tab/>
         <w:t>PK (</w:t>
       </w:r>
@@ -3048,6 +4570,7 @@
         </w:rPr>
       </w:pPr>
       <w:proofErr w:type="spellStart"/>
+      <w:proofErr w:type="gramStart"/>
       <w:r>
         <w:rPr>
           <w:rFonts w:ascii="Verdana" w:hAnsi="Verdana"/>
@@ -3068,6 +4591,7 @@
         <w:t>(</w:t>
       </w:r>
       <w:proofErr w:type="spellStart"/>
+      <w:proofErr w:type="gramEnd"/>
       <w:r>
         <w:rPr>
           <w:rFonts w:ascii="Verdana" w:hAnsi="Verdana"/>
@@ -3115,6 +4639,7 @@
           <w:rFonts w:ascii="Verdana" w:hAnsi="Verdana"/>
           <w:sz w:val="24"/>
           <w:szCs w:val="24"/>
+          <w:lang w:val="fr-CA"/>
         </w:rPr>
       </w:pPr>
       <w:r>
@@ -3131,6 +4656,7 @@
           <w:rFonts w:ascii="Verdana" w:hAnsi="Verdana"/>
           <w:sz w:val="24"/>
           <w:szCs w:val="24"/>
+          <w:lang w:val="fr-CA"/>
         </w:rPr>
         <w:t>PK</w:t>
       </w:r>
@@ -3139,6 +4665,7 @@
           <w:rFonts w:ascii="Verdana" w:hAnsi="Verdana"/>
           <w:sz w:val="24"/>
           <w:szCs w:val="24"/>
+          <w:lang w:val="fr-CA"/>
         </w:rPr>
         <w:t xml:space="preserve"> </w:t>
       </w:r>
@@ -3148,6 +4675,7 @@
           <w:rFonts w:ascii="Verdana" w:hAnsi="Verdana"/>
           <w:sz w:val="24"/>
           <w:szCs w:val="24"/>
+          <w:lang w:val="fr-CA"/>
         </w:rPr>
         <w:t>numeroplan</w:t>
       </w:r>
@@ -3159,13 +4687,15 @@
           <w:rFonts w:ascii="Verdana" w:hAnsi="Verdana"/>
           <w:sz w:val="24"/>
           <w:szCs w:val="24"/>
-        </w:rPr>
-      </w:pPr>
-      <w:r>
-        <w:rPr>
-          <w:rFonts w:ascii="Verdana" w:hAnsi="Verdana"/>
-          <w:sz w:val="24"/>
-          <w:szCs w:val="24"/>
+          <w:lang w:val="fr-CA"/>
+        </w:rPr>
+      </w:pPr>
+      <w:r>
+        <w:rPr>
+          <w:rFonts w:ascii="Verdana" w:hAnsi="Verdana"/>
+          <w:sz w:val="24"/>
+          <w:szCs w:val="24"/>
+          <w:lang w:val="fr-CA"/>
         </w:rPr>
         <w:tab/>
         <w:t xml:space="preserve">FK </w:t>
@@ -3176,6 +4706,7 @@
           <w:rFonts w:ascii="Verdana" w:hAnsi="Verdana"/>
           <w:sz w:val="24"/>
           <w:szCs w:val="24"/>
+          <w:lang w:val="fr-CA"/>
         </w:rPr>
         <w:t>numeroplan</w:t>
       </w:r>
@@ -3185,15 +4716,37 @@
           <w:rFonts w:ascii="Verdana" w:hAnsi="Verdana"/>
           <w:sz w:val="24"/>
           <w:szCs w:val="24"/>
-        </w:rPr>
-        <w:t xml:space="preserve"> ref </w:t>
-      </w:r>
-      <w:proofErr w:type="spellStart"/>
-      <w:r>
-        <w:rPr>
-          <w:rFonts w:ascii="Verdana" w:hAnsi="Verdana"/>
-          <w:sz w:val="24"/>
-          <w:szCs w:val="24"/>
+          <w:lang w:val="fr-CA"/>
+        </w:rPr>
+        <w:t xml:space="preserve"> </w:t>
+      </w:r>
+      <w:proofErr w:type="spellStart"/>
+      <w:r>
+        <w:rPr>
+          <w:rFonts w:ascii="Verdana" w:hAnsi="Verdana"/>
+          <w:sz w:val="24"/>
+          <w:szCs w:val="24"/>
+          <w:lang w:val="fr-CA"/>
+        </w:rPr>
+        <w:t>ref</w:t>
+      </w:r>
+      <w:proofErr w:type="spellEnd"/>
+      <w:r>
+        <w:rPr>
+          <w:rFonts w:ascii="Verdana" w:hAnsi="Verdana"/>
+          <w:sz w:val="24"/>
+          <w:szCs w:val="24"/>
+          <w:lang w:val="fr-CA"/>
+        </w:rPr>
+        <w:t xml:space="preserve"> </w:t>
+      </w:r>
+      <w:proofErr w:type="spellStart"/>
+      <w:r>
+        <w:rPr>
+          <w:rFonts w:ascii="Verdana" w:hAnsi="Verdana"/>
+          <w:sz w:val="24"/>
+          <w:szCs w:val="24"/>
+          <w:lang w:val="fr-CA"/>
         </w:rPr>
         <w:t>Planrepas</w:t>
       </w:r>
@@ -3205,32 +4758,37 @@
           <w:rFonts w:ascii="Verdana" w:hAnsi="Verdana"/>
           <w:sz w:val="24"/>
           <w:szCs w:val="24"/>
-        </w:rPr>
-      </w:pPr>
-    </w:p>
-    <w:p>
-      <w:pPr>
-        <w:rPr>
-          <w:rFonts w:ascii="Verdana" w:hAnsi="Verdana"/>
-          <w:sz w:val="24"/>
-          <w:szCs w:val="24"/>
-        </w:rPr>
-      </w:pPr>
-    </w:p>
-    <w:p>
-      <w:pPr>
-        <w:rPr>
-          <w:rFonts w:ascii="Verdana" w:hAnsi="Verdana"/>
-          <w:sz w:val="24"/>
-          <w:szCs w:val="24"/>
-        </w:rPr>
-      </w:pPr>
-      <w:proofErr w:type="spellStart"/>
-      <w:r>
-        <w:rPr>
-          <w:rFonts w:ascii="Verdana" w:hAnsi="Verdana"/>
-          <w:sz w:val="24"/>
-          <w:szCs w:val="24"/>
+          <w:lang w:val="fr-CA"/>
+        </w:rPr>
+      </w:pPr>
+    </w:p>
+    <w:p>
+      <w:pPr>
+        <w:rPr>
+          <w:rFonts w:ascii="Verdana" w:hAnsi="Verdana"/>
+          <w:sz w:val="24"/>
+          <w:szCs w:val="24"/>
+          <w:lang w:val="fr-CA"/>
+        </w:rPr>
+      </w:pPr>
+    </w:p>
+    <w:p>
+      <w:pPr>
+        <w:rPr>
+          <w:rFonts w:ascii="Verdana" w:hAnsi="Verdana"/>
+          <w:sz w:val="24"/>
+          <w:szCs w:val="24"/>
+          <w:lang w:val="fr-CA"/>
+        </w:rPr>
+      </w:pPr>
+      <w:proofErr w:type="spellStart"/>
+      <w:proofErr w:type="gramStart"/>
+      <w:r>
+        <w:rPr>
+          <w:rFonts w:ascii="Verdana" w:hAnsi="Verdana"/>
+          <w:sz w:val="24"/>
+          <w:szCs w:val="24"/>
+          <w:lang w:val="fr-CA"/>
         </w:rPr>
         <w:t>Pescetarien</w:t>
       </w:r>
@@ -3240,16 +4798,19 @@
           <w:rFonts w:ascii="Verdana" w:hAnsi="Verdana"/>
           <w:sz w:val="24"/>
           <w:szCs w:val="24"/>
+          <w:lang w:val="fr-CA"/>
         </w:rPr>
         <w:t>(</w:t>
       </w:r>
       <w:proofErr w:type="spellStart"/>
+      <w:proofErr w:type="gramEnd"/>
       <w:r>
         <w:rPr>
           <w:rFonts w:ascii="Verdana" w:hAnsi="Verdana"/>
           <w:sz w:val="24"/>
           <w:szCs w:val="24"/>
           <w:u w:val="single"/>
+          <w:lang w:val="fr-CA"/>
         </w:rPr>
         <w:t>numeroplan</w:t>
       </w:r>
@@ -3259,6 +4820,7 @@
           <w:rFonts w:ascii="Verdana" w:hAnsi="Verdana"/>
           <w:sz w:val="24"/>
           <w:szCs w:val="24"/>
+          <w:lang w:val="fr-CA"/>
         </w:rPr>
         <w:t xml:space="preserve">, </w:t>
       </w:r>
@@ -3268,6 +4830,7 @@
           <w:rFonts w:ascii="Verdana" w:hAnsi="Verdana"/>
           <w:sz w:val="24"/>
           <w:szCs w:val="24"/>
+          <w:lang w:val="fr-CA"/>
         </w:rPr>
         <w:t>typepoisson</w:t>
       </w:r>
@@ -3277,6 +4840,7 @@
           <w:rFonts w:ascii="Verdana" w:hAnsi="Verdana"/>
           <w:sz w:val="24"/>
           <w:szCs w:val="24"/>
+          <w:lang w:val="fr-CA"/>
         </w:rPr>
         <w:t>)</w:t>
       </w:r>
@@ -3287,13 +4851,15 @@
           <w:rFonts w:ascii="Verdana" w:hAnsi="Verdana"/>
           <w:sz w:val="24"/>
           <w:szCs w:val="24"/>
-        </w:rPr>
-      </w:pPr>
-      <w:r>
-        <w:rPr>
-          <w:rFonts w:ascii="Verdana" w:hAnsi="Verdana"/>
-          <w:sz w:val="24"/>
-          <w:szCs w:val="24"/>
+          <w:lang w:val="fr-CA"/>
+        </w:rPr>
+      </w:pPr>
+      <w:r>
+        <w:rPr>
+          <w:rFonts w:ascii="Verdana" w:hAnsi="Verdana"/>
+          <w:sz w:val="24"/>
+          <w:szCs w:val="24"/>
+          <w:lang w:val="fr-CA"/>
         </w:rPr>
         <w:tab/>
         <w:t xml:space="preserve">PK </w:t>
@@ -3304,6 +4870,7 @@
           <w:rFonts w:ascii="Verdana" w:hAnsi="Verdana"/>
           <w:sz w:val="24"/>
           <w:szCs w:val="24"/>
+          <w:lang w:val="fr-CA"/>
         </w:rPr>
         <w:t>numeroplan</w:t>
       </w:r>
@@ -3315,13 +4882,15 @@
           <w:rFonts w:ascii="Verdana" w:hAnsi="Verdana"/>
           <w:sz w:val="24"/>
           <w:szCs w:val="24"/>
-        </w:rPr>
-      </w:pPr>
-      <w:r>
-        <w:rPr>
-          <w:rFonts w:ascii="Verdana" w:hAnsi="Verdana"/>
-          <w:sz w:val="24"/>
-          <w:szCs w:val="24"/>
+          <w:lang w:val="fr-CA"/>
+        </w:rPr>
+      </w:pPr>
+      <w:r>
+        <w:rPr>
+          <w:rFonts w:ascii="Verdana" w:hAnsi="Verdana"/>
+          <w:sz w:val="24"/>
+          <w:szCs w:val="24"/>
+          <w:lang w:val="fr-CA"/>
         </w:rPr>
         <w:tab/>
         <w:t xml:space="preserve">FK </w:t>
@@ -3332,6 +4901,7 @@
           <w:rFonts w:ascii="Verdana" w:hAnsi="Verdana"/>
           <w:sz w:val="24"/>
           <w:szCs w:val="24"/>
+          <w:lang w:val="fr-CA"/>
         </w:rPr>
         <w:t>numeroplan</w:t>
       </w:r>
@@ -3341,15 +4911,37 @@
           <w:rFonts w:ascii="Verdana" w:hAnsi="Verdana"/>
           <w:sz w:val="24"/>
           <w:szCs w:val="24"/>
-        </w:rPr>
-        <w:t xml:space="preserve"> ref </w:t>
-      </w:r>
-      <w:proofErr w:type="spellStart"/>
-      <w:r>
-        <w:rPr>
-          <w:rFonts w:ascii="Verdana" w:hAnsi="Verdana"/>
-          <w:sz w:val="24"/>
-          <w:szCs w:val="24"/>
+          <w:lang w:val="fr-CA"/>
+        </w:rPr>
+        <w:t xml:space="preserve"> </w:t>
+      </w:r>
+      <w:proofErr w:type="spellStart"/>
+      <w:r>
+        <w:rPr>
+          <w:rFonts w:ascii="Verdana" w:hAnsi="Verdana"/>
+          <w:sz w:val="24"/>
+          <w:szCs w:val="24"/>
+          <w:lang w:val="fr-CA"/>
+        </w:rPr>
+        <w:t>ref</w:t>
+      </w:r>
+      <w:proofErr w:type="spellEnd"/>
+      <w:r>
+        <w:rPr>
+          <w:rFonts w:ascii="Verdana" w:hAnsi="Verdana"/>
+          <w:sz w:val="24"/>
+          <w:szCs w:val="24"/>
+          <w:lang w:val="fr-CA"/>
+        </w:rPr>
+        <w:t xml:space="preserve"> </w:t>
+      </w:r>
+      <w:proofErr w:type="spellStart"/>
+      <w:r>
+        <w:rPr>
+          <w:rFonts w:ascii="Verdana" w:hAnsi="Verdana"/>
+          <w:sz w:val="24"/>
+          <w:szCs w:val="24"/>
+          <w:lang w:val="fr-CA"/>
         </w:rPr>
         <w:t>Planrepas</w:t>
       </w:r>
@@ -3361,34 +4953,27 @@
           <w:rFonts w:ascii="Verdana" w:hAnsi="Verdana"/>
           <w:sz w:val="24"/>
           <w:szCs w:val="24"/>
-        </w:rPr>
-      </w:pPr>
-    </w:p>
-    <w:p>
-      <w:pPr>
-        <w:rPr>
-          <w:rFonts w:ascii="Verdana" w:hAnsi="Verdana"/>
-          <w:sz w:val="24"/>
-          <w:szCs w:val="24"/>
-        </w:rPr>
-      </w:pPr>
-      <w:proofErr w:type="spellStart"/>
-      <w:r>
-        <w:rPr>
-          <w:rFonts w:ascii="Verdana" w:hAnsi="Verdana"/>
-          <w:sz w:val="24"/>
-          <w:szCs w:val="24"/>
-        </w:rPr>
-        <w:t>Famille</w:t>
-      </w:r>
-      <w:proofErr w:type="spellEnd"/>
-      <w:r>
-        <w:rPr>
-          <w:rFonts w:ascii="Verdana" w:hAnsi="Verdana"/>
-          <w:sz w:val="24"/>
-          <w:szCs w:val="24"/>
-        </w:rPr>
-        <w:t>(</w:t>
+          <w:lang w:val="fr-CA"/>
+        </w:rPr>
+      </w:pPr>
+    </w:p>
+    <w:p>
+      <w:pPr>
+        <w:rPr>
+          <w:rFonts w:ascii="Verdana" w:hAnsi="Verdana"/>
+          <w:sz w:val="24"/>
+          <w:szCs w:val="24"/>
+          <w:lang w:val="fr-CA"/>
+        </w:rPr>
+      </w:pPr>
+      <w:r>
+        <w:rPr>
+          <w:rFonts w:ascii="Verdana" w:hAnsi="Verdana"/>
+          <w:sz w:val="24"/>
+          <w:szCs w:val="24"/>
+          <w:lang w:val="fr-CA"/>
+        </w:rPr>
+        <w:t>Famille(</w:t>
       </w:r>
       <w:proofErr w:type="spellStart"/>
       <w:r>
@@ -3397,6 +4982,7 @@
           <w:sz w:val="24"/>
           <w:szCs w:val="24"/>
           <w:u w:val="single"/>
+          <w:lang w:val="fr-CA"/>
         </w:rPr>
         <w:t>numeroplan</w:t>
       </w:r>
@@ -3406,6 +4992,7 @@
           <w:rFonts w:ascii="Verdana" w:hAnsi="Verdana"/>
           <w:sz w:val="24"/>
           <w:szCs w:val="24"/>
+          <w:lang w:val="fr-CA"/>
         </w:rPr>
         <w:t>)</w:t>
       </w:r>
@@ -3416,13 +5003,15 @@
           <w:rFonts w:ascii="Verdana" w:hAnsi="Verdana"/>
           <w:sz w:val="24"/>
           <w:szCs w:val="24"/>
-        </w:rPr>
-      </w:pPr>
-      <w:r>
-        <w:rPr>
-          <w:rFonts w:ascii="Verdana" w:hAnsi="Verdana"/>
-          <w:sz w:val="24"/>
-          <w:szCs w:val="24"/>
+          <w:lang w:val="fr-CA"/>
+        </w:rPr>
+      </w:pPr>
+      <w:r>
+        <w:rPr>
+          <w:rFonts w:ascii="Verdana" w:hAnsi="Verdana"/>
+          <w:sz w:val="24"/>
+          <w:szCs w:val="24"/>
+          <w:lang w:val="fr-CA"/>
         </w:rPr>
         <w:tab/>
         <w:t xml:space="preserve">PK </w:t>
@@ -3433,6 +5022,7 @@
           <w:rFonts w:ascii="Verdana" w:hAnsi="Verdana"/>
           <w:sz w:val="24"/>
           <w:szCs w:val="24"/>
+          <w:lang w:val="fr-CA"/>
         </w:rPr>
         <w:t>numeroplan</w:t>
       </w:r>
@@ -3442,15 +5032,37 @@
           <w:rFonts w:ascii="Verdana" w:hAnsi="Verdana"/>
           <w:sz w:val="24"/>
           <w:szCs w:val="24"/>
-        </w:rPr>
-        <w:t xml:space="preserve"> ref </w:t>
-      </w:r>
-      <w:proofErr w:type="spellStart"/>
-      <w:r>
-        <w:rPr>
-          <w:rFonts w:ascii="Verdana" w:hAnsi="Verdana"/>
-          <w:sz w:val="24"/>
-          <w:szCs w:val="24"/>
+          <w:lang w:val="fr-CA"/>
+        </w:rPr>
+        <w:t xml:space="preserve"> </w:t>
+      </w:r>
+      <w:proofErr w:type="spellStart"/>
+      <w:r>
+        <w:rPr>
+          <w:rFonts w:ascii="Verdana" w:hAnsi="Verdana"/>
+          <w:sz w:val="24"/>
+          <w:szCs w:val="24"/>
+          <w:lang w:val="fr-CA"/>
+        </w:rPr>
+        <w:t>ref</w:t>
+      </w:r>
+      <w:proofErr w:type="spellEnd"/>
+      <w:r>
+        <w:rPr>
+          <w:rFonts w:ascii="Verdana" w:hAnsi="Verdana"/>
+          <w:sz w:val="24"/>
+          <w:szCs w:val="24"/>
+          <w:lang w:val="fr-CA"/>
+        </w:rPr>
+        <w:t xml:space="preserve"> </w:t>
+      </w:r>
+      <w:proofErr w:type="spellStart"/>
+      <w:r>
+        <w:rPr>
+          <w:rFonts w:ascii="Verdana" w:hAnsi="Verdana"/>
+          <w:sz w:val="24"/>
+          <w:szCs w:val="24"/>
+          <w:lang w:val="fr-CA"/>
         </w:rPr>
         <w:t>Planrepas</w:t>
       </w:r>
@@ -3462,42 +5074,38 @@
           <w:rFonts w:ascii="Verdana" w:hAnsi="Verdana"/>
           <w:sz w:val="24"/>
           <w:szCs w:val="24"/>
-        </w:rPr>
-      </w:pPr>
-    </w:p>
-    <w:p>
-      <w:pPr>
-        <w:rPr>
-          <w:rFonts w:ascii="Verdana" w:hAnsi="Verdana"/>
-          <w:sz w:val="24"/>
-          <w:szCs w:val="24"/>
-        </w:rPr>
-      </w:pPr>
-      <w:proofErr w:type="spellStart"/>
-      <w:r>
-        <w:rPr>
-          <w:rFonts w:ascii="Verdana" w:hAnsi="Verdana"/>
-          <w:sz w:val="24"/>
-          <w:szCs w:val="24"/>
-        </w:rPr>
-        <w:t>Rapide</w:t>
-      </w:r>
-      <w:proofErr w:type="spellEnd"/>
-      <w:r>
-        <w:rPr>
-          <w:rFonts w:ascii="Verdana" w:hAnsi="Verdana"/>
-          <w:sz w:val="24"/>
-          <w:szCs w:val="24"/>
-        </w:rPr>
-        <w:t>(</w:t>
-      </w:r>
-      <w:proofErr w:type="spellStart"/>
+          <w:lang w:val="fr-CA"/>
+        </w:rPr>
+      </w:pPr>
+    </w:p>
+    <w:p>
+      <w:pPr>
+        <w:rPr>
+          <w:rFonts w:ascii="Verdana" w:hAnsi="Verdana"/>
+          <w:sz w:val="24"/>
+          <w:szCs w:val="24"/>
+          <w:lang w:val="fr-CA"/>
+        </w:rPr>
+      </w:pPr>
+      <w:proofErr w:type="gramStart"/>
+      <w:r>
+        <w:rPr>
+          <w:rFonts w:ascii="Verdana" w:hAnsi="Verdana"/>
+          <w:sz w:val="24"/>
+          <w:szCs w:val="24"/>
+          <w:lang w:val="fr-CA"/>
+        </w:rPr>
+        <w:t>Rapide(</w:t>
+      </w:r>
+      <w:proofErr w:type="spellStart"/>
+      <w:proofErr w:type="gramEnd"/>
       <w:r>
         <w:rPr>
           <w:rFonts w:ascii="Verdana" w:hAnsi="Verdana"/>
           <w:sz w:val="24"/>
           <w:szCs w:val="24"/>
           <w:u w:val="single"/>
+          <w:lang w:val="fr-CA"/>
         </w:rPr>
         <w:t>numeroplan</w:t>
       </w:r>
@@ -3507,6 +5115,7 @@
           <w:rFonts w:ascii="Verdana" w:hAnsi="Verdana"/>
           <w:sz w:val="24"/>
           <w:szCs w:val="24"/>
+          <w:lang w:val="fr-CA"/>
         </w:rPr>
         <w:t xml:space="preserve">, </w:t>
       </w:r>
@@ -3516,6 +5125,7 @@
           <w:rFonts w:ascii="Verdana" w:hAnsi="Verdana"/>
           <w:sz w:val="24"/>
           <w:szCs w:val="24"/>
+          <w:lang w:val="fr-CA"/>
         </w:rPr>
         <w:t>tempsdepreparation</w:t>
       </w:r>
@@ -3525,6 +5135,7 @@
           <w:rFonts w:ascii="Verdana" w:hAnsi="Verdana"/>
           <w:sz w:val="24"/>
           <w:szCs w:val="24"/>
+          <w:lang w:val="fr-CA"/>
         </w:rPr>
         <w:t>)</w:t>
       </w:r>
@@ -3535,13 +5146,15 @@
           <w:rFonts w:ascii="Verdana" w:hAnsi="Verdana"/>
           <w:sz w:val="24"/>
           <w:szCs w:val="24"/>
-        </w:rPr>
-      </w:pPr>
-      <w:r>
-        <w:rPr>
-          <w:rFonts w:ascii="Verdana" w:hAnsi="Verdana"/>
-          <w:sz w:val="24"/>
-          <w:szCs w:val="24"/>
+          <w:lang w:val="fr-CA"/>
+        </w:rPr>
+      </w:pPr>
+      <w:r>
+        <w:rPr>
+          <w:rFonts w:ascii="Verdana" w:hAnsi="Verdana"/>
+          <w:sz w:val="24"/>
+          <w:szCs w:val="24"/>
+          <w:lang w:val="fr-CA"/>
         </w:rPr>
         <w:tab/>
         <w:t xml:space="preserve">PK </w:t>
@@ -3552,6 +5165,7 @@
           <w:rFonts w:ascii="Verdana" w:hAnsi="Verdana"/>
           <w:sz w:val="24"/>
           <w:szCs w:val="24"/>
+          <w:lang w:val="fr-CA"/>
         </w:rPr>
         <w:t>numeroplan</w:t>
       </w:r>
@@ -3561,52 +5175,258 @@
           <w:rFonts w:ascii="Verdana" w:hAnsi="Verdana"/>
           <w:sz w:val="24"/>
           <w:szCs w:val="24"/>
-        </w:rPr>
-        <w:t xml:space="preserve"> ref </w:t>
-      </w:r>
-      <w:proofErr w:type="spellStart"/>
-      <w:r>
-        <w:rPr>
-          <w:rFonts w:ascii="Verdana" w:hAnsi="Verdana"/>
-          <w:sz w:val="24"/>
-          <w:szCs w:val="24"/>
+          <w:lang w:val="fr-CA"/>
+        </w:rPr>
+        <w:t xml:space="preserve"> </w:t>
+      </w:r>
+      <w:proofErr w:type="spellStart"/>
+      <w:r>
+        <w:rPr>
+          <w:rFonts w:ascii="Verdana" w:hAnsi="Verdana"/>
+          <w:sz w:val="24"/>
+          <w:szCs w:val="24"/>
+          <w:lang w:val="fr-CA"/>
+        </w:rPr>
+        <w:t>ref</w:t>
+      </w:r>
+      <w:proofErr w:type="spellEnd"/>
+      <w:r>
+        <w:rPr>
+          <w:rFonts w:ascii="Verdana" w:hAnsi="Verdana"/>
+          <w:sz w:val="24"/>
+          <w:szCs w:val="24"/>
+          <w:lang w:val="fr-CA"/>
+        </w:rPr>
+        <w:t xml:space="preserve"> Famille</w:t>
+      </w:r>
+    </w:p>
+    <w:p>
+      <w:pPr>
+        <w:rPr>
+          <w:rFonts w:ascii="Verdana" w:hAnsi="Verdana"/>
+          <w:sz w:val="24"/>
+          <w:szCs w:val="24"/>
+          <w:lang w:val="fr-CA"/>
+        </w:rPr>
+      </w:pPr>
+    </w:p>
+    <w:p>
+      <w:pPr>
+        <w:rPr>
+          <w:rFonts w:ascii="Verdana" w:hAnsi="Verdana"/>
+          <w:sz w:val="24"/>
+          <w:szCs w:val="24"/>
+          <w:lang w:val="fr-CA"/>
+        </w:rPr>
+      </w:pPr>
+      <w:proofErr w:type="gramStart"/>
+      <w:r>
+        <w:rPr>
+          <w:rFonts w:ascii="Verdana" w:hAnsi="Verdana"/>
+          <w:sz w:val="24"/>
+          <w:szCs w:val="24"/>
+          <w:lang w:val="fr-CA"/>
+        </w:rPr>
+        <w:t>Facile(</w:t>
+      </w:r>
+      <w:proofErr w:type="spellStart"/>
+      <w:proofErr w:type="gramEnd"/>
+      <w:r>
+        <w:rPr>
+          <w:rFonts w:ascii="Verdana" w:hAnsi="Verdana"/>
+          <w:sz w:val="24"/>
+          <w:szCs w:val="24"/>
+          <w:u w:val="single"/>
+          <w:lang w:val="fr-CA"/>
+        </w:rPr>
+        <w:t>numeroplan</w:t>
+      </w:r>
+      <w:proofErr w:type="spellEnd"/>
+      <w:r>
+        <w:rPr>
+          <w:rFonts w:ascii="Verdana" w:hAnsi="Verdana"/>
+          <w:sz w:val="24"/>
+          <w:szCs w:val="24"/>
+          <w:lang w:val="fr-CA"/>
+        </w:rPr>
+        <w:t xml:space="preserve">, </w:t>
+      </w:r>
+      <w:proofErr w:type="spellStart"/>
+      <w:r>
+        <w:rPr>
+          <w:rFonts w:ascii="Verdana" w:hAnsi="Verdana"/>
+          <w:sz w:val="24"/>
+          <w:szCs w:val="24"/>
+          <w:lang w:val="fr-CA"/>
+        </w:rPr>
+        <w:t>nbingrédients</w:t>
+      </w:r>
+      <w:proofErr w:type="spellEnd"/>
+      <w:r>
+        <w:rPr>
+          <w:rFonts w:ascii="Verdana" w:hAnsi="Verdana"/>
+          <w:sz w:val="24"/>
+          <w:szCs w:val="24"/>
+          <w:lang w:val="fr-CA"/>
+        </w:rPr>
+        <w:t>)</w:t>
+      </w:r>
+    </w:p>
+    <w:p>
+      <w:pPr>
+        <w:rPr>
+          <w:rFonts w:ascii="Verdana" w:hAnsi="Verdana"/>
+          <w:sz w:val="24"/>
+          <w:szCs w:val="24"/>
+          <w:lang w:val="fr-CA"/>
+        </w:rPr>
+      </w:pPr>
+      <w:r>
+        <w:rPr>
+          <w:rFonts w:ascii="Verdana" w:hAnsi="Verdana"/>
+          <w:sz w:val="24"/>
+          <w:szCs w:val="24"/>
+          <w:lang w:val="fr-CA"/>
+        </w:rPr>
+        <w:tab/>
+      </w:r>
+      <w:r>
+        <w:rPr>
+          <w:rFonts w:ascii="Verdana" w:hAnsi="Verdana"/>
+          <w:sz w:val="24"/>
+          <w:szCs w:val="24"/>
+          <w:lang w:val="fr-CA"/>
+        </w:rPr>
+        <w:t xml:space="preserve">PK </w:t>
+      </w:r>
+      <w:proofErr w:type="spellStart"/>
+      <w:r>
+        <w:rPr>
+          <w:rFonts w:ascii="Verdana" w:hAnsi="Verdana"/>
+          <w:sz w:val="24"/>
+          <w:szCs w:val="24"/>
+          <w:lang w:val="fr-CA"/>
+        </w:rPr>
+        <w:t>numeroplan</w:t>
+      </w:r>
+      <w:proofErr w:type="spellEnd"/>
+      <w:r>
+        <w:rPr>
+          <w:rFonts w:ascii="Verdana" w:hAnsi="Verdana"/>
+          <w:sz w:val="24"/>
+          <w:szCs w:val="24"/>
+          <w:lang w:val="fr-CA"/>
+        </w:rPr>
+        <w:t xml:space="preserve"> </w:t>
+      </w:r>
+      <w:proofErr w:type="spellStart"/>
+      <w:r>
+        <w:rPr>
+          <w:rFonts w:ascii="Verdana" w:hAnsi="Verdana"/>
+          <w:sz w:val="24"/>
+          <w:szCs w:val="24"/>
+          <w:lang w:val="fr-CA"/>
+        </w:rPr>
+        <w:t>ref</w:t>
+      </w:r>
+      <w:proofErr w:type="spellEnd"/>
+      <w:r>
+        <w:rPr>
+          <w:rFonts w:ascii="Verdana" w:hAnsi="Verdana"/>
+          <w:sz w:val="24"/>
+          <w:szCs w:val="24"/>
+          <w:lang w:val="fr-CA"/>
+        </w:rPr>
+        <w:t xml:space="preserve"> </w:t>
+      </w:r>
+      <w:r>
+        <w:rPr>
+          <w:rFonts w:ascii="Verdana" w:hAnsi="Verdana"/>
+          <w:sz w:val="24"/>
+          <w:szCs w:val="24"/>
+          <w:lang w:val="fr-CA"/>
         </w:rPr>
         <w:t>Famille</w:t>
       </w:r>
-      <w:proofErr w:type="spellEnd"/>
-    </w:p>
-    <w:p>
-      <w:pPr>
-        <w:rPr>
-          <w:rFonts w:ascii="Verdana" w:hAnsi="Verdana"/>
-          <w:sz w:val="24"/>
-          <w:szCs w:val="24"/>
-        </w:rPr>
-      </w:pPr>
-    </w:p>
-    <w:p>
-      <w:pPr>
-        <w:rPr>
-          <w:rFonts w:ascii="Verdana" w:hAnsi="Verdana"/>
-          <w:sz w:val="24"/>
-          <w:szCs w:val="24"/>
-        </w:rPr>
-      </w:pPr>
-      <w:r>
-        <w:rPr>
-          <w:rFonts w:ascii="Verdana" w:hAnsi="Verdana"/>
-          <w:sz w:val="24"/>
-          <w:szCs w:val="24"/>
-        </w:rPr>
-        <w:t>Facile(</w:t>
-      </w:r>
-      <w:proofErr w:type="spellStart"/>
+    </w:p>
+    <w:p>
+      <w:pPr>
+        <w:rPr>
+          <w:rFonts w:ascii="Verdana" w:hAnsi="Verdana"/>
+          <w:sz w:val="24"/>
+          <w:szCs w:val="24"/>
+          <w:lang w:val="fr-CA"/>
+        </w:rPr>
+      </w:pPr>
+    </w:p>
+    <w:p>
+      <w:pPr>
+        <w:rPr>
+          <w:rFonts w:ascii="Verdana" w:hAnsi="Verdana"/>
+          <w:sz w:val="24"/>
+          <w:szCs w:val="24"/>
+          <w:lang w:val="fr-CA"/>
+        </w:rPr>
+      </w:pPr>
+      <w:proofErr w:type="spellStart"/>
+      <w:proofErr w:type="gramStart"/>
+      <w:r>
+        <w:rPr>
+          <w:rFonts w:ascii="Verdana" w:hAnsi="Verdana"/>
+          <w:sz w:val="24"/>
+          <w:szCs w:val="24"/>
+          <w:lang w:val="fr-CA"/>
+        </w:rPr>
+        <w:t>Kitrepas</w:t>
+      </w:r>
+      <w:proofErr w:type="spellEnd"/>
+      <w:r>
+        <w:rPr>
+          <w:rFonts w:ascii="Verdana" w:hAnsi="Verdana"/>
+          <w:sz w:val="24"/>
+          <w:szCs w:val="24"/>
+          <w:lang w:val="fr-CA"/>
+        </w:rPr>
+        <w:t>(</w:t>
+      </w:r>
+      <w:proofErr w:type="spellStart"/>
+      <w:proofErr w:type="gramEnd"/>
       <w:r>
         <w:rPr>
           <w:rFonts w:ascii="Verdana" w:hAnsi="Verdana"/>
           <w:sz w:val="24"/>
           <w:szCs w:val="24"/>
           <w:u w:val="single"/>
+          <w:lang w:val="fr-CA"/>
+        </w:rPr>
+        <w:t>numerokitrepas</w:t>
+      </w:r>
+      <w:proofErr w:type="spellEnd"/>
+      <w:r>
+        <w:rPr>
+          <w:rFonts w:ascii="Verdana" w:hAnsi="Verdana"/>
+          <w:sz w:val="24"/>
+          <w:szCs w:val="24"/>
+          <w:lang w:val="fr-CA"/>
+        </w:rPr>
+        <w:t>, description,</w:t>
+      </w:r>
+      <w:r>
+        <w:rPr>
+          <w:rFonts w:ascii="Verdana" w:hAnsi="Verdana"/>
+          <w:sz w:val="24"/>
+          <w:szCs w:val="24"/>
+          <w:lang w:val="fr-CA"/>
+        </w:rPr>
+        <w:t xml:space="preserve"> </w:t>
+      </w:r>
+      <w:proofErr w:type="spellStart"/>
+      <w:r>
+        <w:rPr>
+          <w:rFonts w:ascii="Verdana" w:hAnsi="Verdana"/>
+          <w:sz w:val="24"/>
+          <w:szCs w:val="24"/>
+          <w:lang w:val="fr-CA"/>
         </w:rPr>
         <w:t>numeroplan</w:t>
       </w:r>
@@ -3616,24 +5436,7 @@
           <w:rFonts w:ascii="Verdana" w:hAnsi="Verdana"/>
           <w:sz w:val="24"/>
           <w:szCs w:val="24"/>
-        </w:rPr>
-        <w:t xml:space="preserve">, </w:t>
-      </w:r>
-      <w:proofErr w:type="spellStart"/>
-      <w:r>
-        <w:rPr>
-          <w:rFonts w:ascii="Verdana" w:hAnsi="Verdana"/>
-          <w:sz w:val="24"/>
-          <w:szCs w:val="24"/>
-        </w:rPr>
-        <w:t>nbingrédients</w:t>
-      </w:r>
-      <w:proofErr w:type="spellEnd"/>
-      <w:r>
-        <w:rPr>
-          <w:rFonts w:ascii="Verdana" w:hAnsi="Verdana"/>
-          <w:sz w:val="24"/>
-          <w:szCs w:val="24"/>
+          <w:lang w:val="fr-CA"/>
         </w:rPr>
         <w:t>)</w:t>
       </w:r>
@@ -3644,147 +5447,15 @@
           <w:rFonts w:ascii="Verdana" w:hAnsi="Verdana"/>
           <w:sz w:val="24"/>
           <w:szCs w:val="24"/>
-        </w:rPr>
-      </w:pPr>
-      <w:r>
-        <w:rPr>
-          <w:rFonts w:ascii="Verdana" w:hAnsi="Verdana"/>
-          <w:sz w:val="24"/>
-          <w:szCs w:val="24"/>
-        </w:rPr>
-        <w:tab/>
-      </w:r>
-      <w:r>
-        <w:rPr>
-          <w:rFonts w:ascii="Verdana" w:hAnsi="Verdana"/>
-          <w:sz w:val="24"/>
-          <w:szCs w:val="24"/>
-        </w:rPr>
-        <w:t xml:space="preserve">PK </w:t>
-      </w:r>
-      <w:proofErr w:type="spellStart"/>
-      <w:r>
-        <w:rPr>
-          <w:rFonts w:ascii="Verdana" w:hAnsi="Verdana"/>
-          <w:sz w:val="24"/>
-          <w:szCs w:val="24"/>
-        </w:rPr>
-        <w:t>numeroplan</w:t>
-      </w:r>
-      <w:proofErr w:type="spellEnd"/>
-      <w:r>
-        <w:rPr>
-          <w:rFonts w:ascii="Verdana" w:hAnsi="Verdana"/>
-          <w:sz w:val="24"/>
-          <w:szCs w:val="24"/>
-        </w:rPr>
-        <w:t xml:space="preserve"> ref </w:t>
-      </w:r>
-      <w:proofErr w:type="spellStart"/>
-      <w:r>
-        <w:rPr>
-          <w:rFonts w:ascii="Verdana" w:hAnsi="Verdana"/>
-          <w:sz w:val="24"/>
-          <w:szCs w:val="24"/>
-        </w:rPr>
-        <w:t>Famille</w:t>
-      </w:r>
-      <w:proofErr w:type="spellEnd"/>
-    </w:p>
-    <w:p>
-      <w:pPr>
-        <w:rPr>
-          <w:rFonts w:ascii="Verdana" w:hAnsi="Verdana"/>
-          <w:sz w:val="24"/>
-          <w:szCs w:val="24"/>
-        </w:rPr>
-      </w:pPr>
-    </w:p>
-    <w:p>
-      <w:pPr>
-        <w:rPr>
-          <w:rFonts w:ascii="Verdana" w:hAnsi="Verdana"/>
-          <w:sz w:val="24"/>
-          <w:szCs w:val="24"/>
-        </w:rPr>
-      </w:pPr>
-      <w:proofErr w:type="spellStart"/>
-      <w:r>
-        <w:rPr>
-          <w:rFonts w:ascii="Verdana" w:hAnsi="Verdana"/>
-          <w:sz w:val="24"/>
-          <w:szCs w:val="24"/>
-        </w:rPr>
-        <w:t>Kitrepas</w:t>
-      </w:r>
-      <w:proofErr w:type="spellEnd"/>
-      <w:r>
-        <w:rPr>
-          <w:rFonts w:ascii="Verdana" w:hAnsi="Verdana"/>
-          <w:sz w:val="24"/>
-          <w:szCs w:val="24"/>
-        </w:rPr>
-        <w:t>(</w:t>
-      </w:r>
-      <w:proofErr w:type="spellStart"/>
-      <w:r>
-        <w:rPr>
-          <w:rFonts w:ascii="Verdana" w:hAnsi="Verdana"/>
-          <w:sz w:val="24"/>
-          <w:szCs w:val="24"/>
-          <w:u w:val="single"/>
-        </w:rPr>
-        <w:t>numerokitrepas</w:t>
-      </w:r>
-      <w:proofErr w:type="spellEnd"/>
-      <w:r>
-        <w:rPr>
-          <w:rFonts w:ascii="Verdana" w:hAnsi="Verdana"/>
-          <w:sz w:val="24"/>
-          <w:szCs w:val="24"/>
-        </w:rPr>
-        <w:t>, description,</w:t>
-      </w:r>
-      <w:r>
-        <w:rPr>
-          <w:rFonts w:ascii="Verdana" w:hAnsi="Verdana"/>
-          <w:sz w:val="24"/>
-          <w:szCs w:val="24"/>
-        </w:rPr>
-        <w:t xml:space="preserve"> </w:t>
-      </w:r>
-      <w:proofErr w:type="spellStart"/>
-      <w:r>
-        <w:rPr>
-          <w:rFonts w:ascii="Verdana" w:hAnsi="Verdana"/>
-          <w:sz w:val="24"/>
-          <w:szCs w:val="24"/>
-        </w:rPr>
-        <w:t>numeroplan</w:t>
-      </w:r>
-      <w:proofErr w:type="spellEnd"/>
-      <w:r>
-        <w:rPr>
-          <w:rFonts w:ascii="Verdana" w:hAnsi="Verdana"/>
-          <w:sz w:val="24"/>
-          <w:szCs w:val="24"/>
-        </w:rPr>
-        <w:t>)</w:t>
-      </w:r>
-    </w:p>
-    <w:p>
-      <w:pPr>
-        <w:rPr>
-          <w:rFonts w:ascii="Verdana" w:hAnsi="Verdana"/>
-          <w:sz w:val="24"/>
-          <w:szCs w:val="24"/>
-        </w:rPr>
-      </w:pPr>
-      <w:r>
-        <w:rPr>
-          <w:rFonts w:ascii="Verdana" w:hAnsi="Verdana"/>
-          <w:sz w:val="24"/>
-          <w:szCs w:val="24"/>
+          <w:lang w:val="fr-CA"/>
+        </w:rPr>
+      </w:pPr>
+      <w:r>
+        <w:rPr>
+          <w:rFonts w:ascii="Verdana" w:hAnsi="Verdana"/>
+          <w:sz w:val="24"/>
+          <w:szCs w:val="24"/>
+          <w:lang w:val="fr-CA"/>
         </w:rPr>
         <w:tab/>
         <w:t xml:space="preserve">PK </w:t>
@@ -3795,6 +5466,7 @@
           <w:rFonts w:ascii="Verdana" w:hAnsi="Verdana"/>
           <w:sz w:val="24"/>
           <w:szCs w:val="24"/>
+          <w:lang w:val="fr-CA"/>
         </w:rPr>
         <w:t>numerokitrepas</w:t>
       </w:r>
@@ -3806,13 +5478,15 @@
           <w:rFonts w:ascii="Verdana" w:hAnsi="Verdana"/>
           <w:sz w:val="24"/>
           <w:szCs w:val="24"/>
-        </w:rPr>
-      </w:pPr>
-      <w:r>
-        <w:rPr>
-          <w:rFonts w:ascii="Verdana" w:hAnsi="Verdana"/>
-          <w:sz w:val="24"/>
-          <w:szCs w:val="24"/>
+          <w:lang w:val="fr-CA"/>
+        </w:rPr>
+      </w:pPr>
+      <w:r>
+        <w:rPr>
+          <w:rFonts w:ascii="Verdana" w:hAnsi="Verdana"/>
+          <w:sz w:val="24"/>
+          <w:szCs w:val="24"/>
+          <w:lang w:val="fr-CA"/>
         </w:rPr>
         <w:tab/>
         <w:t xml:space="preserve">FK </w:t>
@@ -3823,6 +5497,7 @@
           <w:rFonts w:ascii="Verdana" w:hAnsi="Verdana"/>
           <w:sz w:val="24"/>
           <w:szCs w:val="24"/>
+          <w:lang w:val="fr-CA"/>
         </w:rPr>
         <w:t>numeroplan</w:t>
       </w:r>
@@ -3832,15 +5507,37 @@
           <w:rFonts w:ascii="Verdana" w:hAnsi="Verdana"/>
           <w:sz w:val="24"/>
           <w:szCs w:val="24"/>
-        </w:rPr>
-        <w:t xml:space="preserve"> ref </w:t>
-      </w:r>
-      <w:proofErr w:type="spellStart"/>
-      <w:r>
-        <w:rPr>
-          <w:rFonts w:ascii="Verdana" w:hAnsi="Verdana"/>
-          <w:sz w:val="24"/>
-          <w:szCs w:val="24"/>
+          <w:lang w:val="fr-CA"/>
+        </w:rPr>
+        <w:t xml:space="preserve"> </w:t>
+      </w:r>
+      <w:proofErr w:type="spellStart"/>
+      <w:r>
+        <w:rPr>
+          <w:rFonts w:ascii="Verdana" w:hAnsi="Verdana"/>
+          <w:sz w:val="24"/>
+          <w:szCs w:val="24"/>
+          <w:lang w:val="fr-CA"/>
+        </w:rPr>
+        <w:t>ref</w:t>
+      </w:r>
+      <w:proofErr w:type="spellEnd"/>
+      <w:r>
+        <w:rPr>
+          <w:rFonts w:ascii="Verdana" w:hAnsi="Verdana"/>
+          <w:sz w:val="24"/>
+          <w:szCs w:val="24"/>
+          <w:lang w:val="fr-CA"/>
+        </w:rPr>
+        <w:t xml:space="preserve"> </w:t>
+      </w:r>
+      <w:proofErr w:type="spellStart"/>
+      <w:r>
+        <w:rPr>
+          <w:rFonts w:ascii="Verdana" w:hAnsi="Verdana"/>
+          <w:sz w:val="24"/>
+          <w:szCs w:val="24"/>
+          <w:lang w:val="fr-CA"/>
         </w:rPr>
         <w:t>Planrepas</w:t>
       </w:r>
@@ -3850,6 +5547,7 @@
           <w:rFonts w:ascii="Verdana" w:hAnsi="Verdana"/>
           <w:sz w:val="24"/>
           <w:szCs w:val="24"/>
+          <w:lang w:val="fr-CA"/>
         </w:rPr>
         <w:t xml:space="preserve">, NN </w:t>
       </w:r>
@@ -3859,6 +5557,7 @@
           <w:rFonts w:ascii="Verdana" w:hAnsi="Verdana"/>
           <w:sz w:val="24"/>
           <w:szCs w:val="24"/>
+          <w:lang w:val="fr-CA"/>
         </w:rPr>
         <w:t>numeroplan</w:t>
       </w:r>
@@ -3870,32 +5569,38 @@
           <w:rFonts w:ascii="Verdana" w:hAnsi="Verdana"/>
           <w:sz w:val="24"/>
           <w:szCs w:val="24"/>
-        </w:rPr>
-      </w:pPr>
-    </w:p>
-    <w:p>
-      <w:pPr>
-        <w:rPr>
-          <w:rFonts w:ascii="Verdana" w:hAnsi="Verdana"/>
-          <w:sz w:val="24"/>
-          <w:szCs w:val="24"/>
-        </w:rPr>
-      </w:pPr>
-      <w:r>
-        <w:rPr>
-          <w:rFonts w:ascii="Verdana" w:hAnsi="Verdana"/>
-          <w:sz w:val="24"/>
-          <w:szCs w:val="24"/>
+          <w:lang w:val="fr-CA"/>
+        </w:rPr>
+      </w:pPr>
+    </w:p>
+    <w:p>
+      <w:pPr>
+        <w:rPr>
+          <w:rFonts w:ascii="Verdana" w:hAnsi="Verdana"/>
+          <w:sz w:val="24"/>
+          <w:szCs w:val="24"/>
+          <w:lang w:val="fr-CA"/>
+        </w:rPr>
+      </w:pPr>
+      <w:proofErr w:type="gramStart"/>
+      <w:r>
+        <w:rPr>
+          <w:rFonts w:ascii="Verdana" w:hAnsi="Verdana"/>
+          <w:sz w:val="24"/>
+          <w:szCs w:val="24"/>
+          <w:lang w:val="fr-CA"/>
         </w:rPr>
         <w:t>Image(</w:t>
       </w:r>
       <w:proofErr w:type="spellStart"/>
+      <w:proofErr w:type="gramEnd"/>
       <w:r>
         <w:rPr>
           <w:rFonts w:ascii="Verdana" w:hAnsi="Verdana"/>
           <w:sz w:val="24"/>
           <w:szCs w:val="24"/>
           <w:u w:val="single"/>
+          <w:lang w:val="fr-CA"/>
         </w:rPr>
         <w:t>numeroimage</w:t>
       </w:r>
@@ -3905,6 +5610,7 @@
           <w:rFonts w:ascii="Verdana" w:hAnsi="Verdana"/>
           <w:sz w:val="24"/>
           <w:szCs w:val="24"/>
+          <w:lang w:val="fr-CA"/>
         </w:rPr>
         <w:t xml:space="preserve">, </w:t>
       </w:r>
@@ -3914,6 +5620,7 @@
           <w:rFonts w:ascii="Verdana" w:hAnsi="Verdana"/>
           <w:sz w:val="24"/>
           <w:szCs w:val="24"/>
+          <w:lang w:val="fr-CA"/>
         </w:rPr>
         <w:t>donn</w:t>
       </w:r>
@@ -3922,6 +5629,7 @@
           <w:rFonts w:ascii="Verdana" w:hAnsi="Verdana"/>
           <w:sz w:val="24"/>
           <w:szCs w:val="24"/>
+          <w:lang w:val="fr-CA"/>
         </w:rPr>
         <w:t>e</w:t>
       </w:r>
@@ -3930,6 +5638,7 @@
           <w:rFonts w:ascii="Verdana" w:hAnsi="Verdana"/>
           <w:sz w:val="24"/>
           <w:szCs w:val="24"/>
+          <w:lang w:val="fr-CA"/>
         </w:rPr>
         <w:t>es</w:t>
       </w:r>
@@ -3939,6 +5648,7 @@
           <w:rFonts w:ascii="Verdana" w:hAnsi="Verdana"/>
           <w:sz w:val="24"/>
           <w:szCs w:val="24"/>
+          <w:lang w:val="fr-CA"/>
         </w:rPr>
         <w:t xml:space="preserve">, </w:t>
       </w:r>
@@ -3948,6 +5658,7 @@
           <w:rFonts w:ascii="Verdana" w:hAnsi="Verdana"/>
           <w:sz w:val="24"/>
           <w:szCs w:val="24"/>
+          <w:lang w:val="fr-CA"/>
         </w:rPr>
         <w:t>numerokitrepas</w:t>
       </w:r>
@@ -3957,6 +5668,7 @@
           <w:rFonts w:ascii="Verdana" w:hAnsi="Verdana"/>
           <w:sz w:val="24"/>
           <w:szCs w:val="24"/>
+          <w:lang w:val="fr-CA"/>
         </w:rPr>
         <w:t>)</w:t>
       </w:r>
@@ -3975,7 +5687,9 @@
           <w:rFonts w:ascii="Verdana" w:hAnsi="Verdana"/>
           <w:sz w:val="24"/>
           <w:szCs w:val="24"/>
-        </w:rPr>
+          <w:lang w:val="fr-CA"/>
+        </w:rPr>
+        <w:lastRenderedPageBreak/>
         <w:tab/>
       </w:r>
       <w:r>
@@ -4110,14 +5824,14 @@
         </w:rPr>
       </w:pPr>
       <w:proofErr w:type="spellStart"/>
-      <w:r>
-        <w:rPr>
-          <w:rFonts w:ascii="Verdana" w:hAnsi="Verdana"/>
-          <w:sz w:val="24"/>
-          <w:szCs w:val="24"/>
-          <w:lang w:val="fr-CA"/>
-        </w:rPr>
-        <w:lastRenderedPageBreak/>
+      <w:proofErr w:type="gramStart"/>
+      <w:r>
+        <w:rPr>
+          <w:rFonts w:ascii="Verdana" w:hAnsi="Verdana"/>
+          <w:sz w:val="24"/>
+          <w:szCs w:val="24"/>
+          <w:lang w:val="fr-CA"/>
+        </w:rPr>
         <w:t>Ingredient</w:t>
       </w:r>
       <w:proofErr w:type="spellEnd"/>
@@ -4131,6 +5845,7 @@
         <w:t>(</w:t>
       </w:r>
       <w:proofErr w:type="spellStart"/>
+      <w:proofErr w:type="gramEnd"/>
       <w:r>
         <w:rPr>
           <w:rFonts w:ascii="Verdana" w:hAnsi="Verdana"/>
@@ -4251,6 +5966,7 @@
           <w:lang w:val="fr-CA"/>
         </w:rPr>
       </w:pPr>
+      <w:proofErr w:type="gramStart"/>
       <w:r>
         <w:rPr>
           <w:rFonts w:ascii="Verdana" w:hAnsi="Verdana"/>
@@ -4261,6 +5977,7 @@
         <w:t>Contenir(</w:t>
       </w:r>
       <w:proofErr w:type="spellStart"/>
+      <w:proofErr w:type="gramEnd"/>
       <w:r>
         <w:rPr>
           <w:rFonts w:ascii="Verdana" w:hAnsi="Verdana"/>
@@ -4513,6 +6230,7 @@
         </w:rPr>
       </w:pPr>
       <w:proofErr w:type="spellStart"/>
+      <w:proofErr w:type="gramStart"/>
       <w:r>
         <w:rPr>
           <w:rFonts w:ascii="Verdana" w:hAnsi="Verdana"/>
@@ -4533,6 +6251,7 @@
         <w:t>(</w:t>
       </w:r>
       <w:proofErr w:type="spellStart"/>
+      <w:proofErr w:type="gramEnd"/>
       <w:r>
         <w:rPr>
           <w:rFonts w:ascii="Verdana" w:hAnsi="Verdana"/>
@@ -5284,6 +7003,27 @@
     <w:qFormat/>
     <w:rsid w:val="00C80AB7"/>
   </w:style>
+  <w:style w:type="paragraph" w:styleId="Heading1">
+    <w:name w:val="heading 1"/>
+    <w:basedOn w:val="Normal"/>
+    <w:next w:val="Normal"/>
+    <w:link w:val="Heading1Char"/>
+    <w:uiPriority w:val="9"/>
+    <w:qFormat/>
+    <w:rsid w:val="00632FF8"/>
+    <w:pPr>
+      <w:keepNext/>
+      <w:keepLines/>
+      <w:spacing w:before="240" w:after="0"/>
+      <w:outlineLvl w:val="0"/>
+    </w:pPr>
+    <w:rPr>
+      <w:rFonts w:asciiTheme="majorHAnsi" w:eastAsiaTheme="majorEastAsia" w:hAnsiTheme="majorHAnsi" w:cstheme="majorBidi"/>
+      <w:color w:val="2F5496" w:themeColor="accent1" w:themeShade="BF"/>
+      <w:sz w:val="32"/>
+      <w:szCs w:val="32"/>
+    </w:rPr>
+  </w:style>
   <w:style w:type="character" w:default="1" w:styleId="DefaultParagraphFont">
     <w:name w:val="Default Paragraph Font"/>
     <w:uiPriority w:val="1"/>
@@ -5310,6 +7050,19 @@
     <w:uiPriority w:val="99"/>
     <w:semiHidden/>
     <w:unhideWhenUsed/>
+  </w:style>
+  <w:style w:type="character" w:customStyle="1" w:styleId="Heading1Char">
+    <w:name w:val="Heading 1 Char"/>
+    <w:basedOn w:val="DefaultParagraphFont"/>
+    <w:link w:val="Heading1"/>
+    <w:uiPriority w:val="9"/>
+    <w:rsid w:val="00632FF8"/>
+    <w:rPr>
+      <w:rFonts w:asciiTheme="majorHAnsi" w:eastAsiaTheme="majorEastAsia" w:hAnsiTheme="majorHAnsi" w:cstheme="majorBidi"/>
+      <w:color w:val="2F5496" w:themeColor="accent1" w:themeShade="BF"/>
+      <w:sz w:val="32"/>
+      <w:szCs w:val="32"/>
+    </w:rPr>
   </w:style>
 </w:styles>
 </file>

</xml_diff>